<commit_message>
cambio Por Fernando Vargas
Version 1.1
</commit_message>
<xml_diff>
--- a/Tipos básicos de antenas.docx
+++ b/Tipos básicos de antenas.docx
@@ -1,7 +1,22 @@
 
 <file path=word/document.xml><?xml version="1.0" encoding="utf-8"?>
-<w:document xmlns:wpc="http://schemas.microsoft.com/office/word/2010/wordprocessingCanvas" xmlns:mc="http://schemas.openxmlformats.org/markup-compatibility/2006" xmlns:o="urn:schemas-microsoft-com:office:office" xmlns:r="http://schemas.openxmlformats.org/officeDocument/2006/relationships" xmlns:m="http://schemas.openxmlformats.org/officeDocument/2006/math" xmlns:v="urn:schemas-microsoft-com:vml" xmlns:wp14="http://schemas.microsoft.com/office/word/2010/wordprocessingDrawing" xmlns:wp="http://schemas.openxmlformats.org/drawingml/2006/wordprocessingDrawing" xmlns:w10="urn:schemas-microsoft-com:office:word" xmlns:w="http://schemas.openxmlformats.org/wordprocessingml/2006/main" xmlns:w14="http://schemas.microsoft.com/office/word/2010/wordml" xmlns:w15="http://schemas.microsoft.com/office/word/2012/wordml" xmlns:wpg="http://schemas.microsoft.com/office/word/2010/wordprocessingGroup" xmlns:wpi="http://schemas.microsoft.com/office/word/2010/wordprocessingInk" xmlns:wne="http://schemas.microsoft.com/office/word/2006/wordml" xmlns:wps="http://schemas.microsoft.com/office/word/2010/wordprocessingShape" mc:Ignorable="w14 w15 wp14">
+<w:document xmlns:ve="http://schemas.openxmlformats.org/markup-compatibility/2006" xmlns:o="urn:schemas-microsoft-com:office:office" xmlns:r="http://schemas.openxmlformats.org/officeDocument/2006/relationships" xmlns:m="http://schemas.openxmlformats.org/officeDocument/2006/math" xmlns:v="urn:schemas-microsoft-com:vml" xmlns:wp="http://schemas.openxmlformats.org/drawingml/2006/wordprocessingDrawing" xmlns:w10="urn:schemas-microsoft-com:office:word" xmlns:w="http://schemas.openxmlformats.org/wordprocessingml/2006/main" xmlns:wne="http://schemas.microsoft.com/office/word/2006/wordml">
   <w:body>
+    <w:p>
+      <w:pPr>
+        <w:rPr>
+          <w:sz w:val="72"/>
+          <w:szCs w:val="72"/>
+        </w:rPr>
+      </w:pPr>
+      <w:r>
+        <w:rPr>
+          <w:sz w:val="72"/>
+          <w:szCs w:val="72"/>
+        </w:rPr>
+        <w:t>Editado por Fernando Vargas .</w:t>
+      </w:r>
+    </w:p>
     <w:tbl>
       <w:tblPr>
         <w:tblW w:w="4292" w:type="pct"/>
@@ -14,10 +29,10 @@
           <w:bottom w:w="135" w:type="dxa"/>
           <w:right w:w="135" w:type="dxa"/>
         </w:tblCellMar>
-        <w:tblLook w:val="04A0" w:firstRow="1" w:lastRow="0" w:firstColumn="1" w:lastColumn="0" w:noHBand="0" w:noVBand="1"/>
+        <w:tblLook w:val="04A0"/>
       </w:tblPr>
       <w:tblGrid>
-        <w:gridCol w:w="7300"/>
+        <w:gridCol w:w="7556"/>
       </w:tblGrid>
       <w:tr>
         <w:trPr>
@@ -52,15 +67,6 @@
               </w:rPr>
               <w:t>Tipos básicos de antenas, descripción y características</w:t>
             </w:r>
-            <w:r>
-              <w:rPr>
-                <w:rFonts w:ascii="Arial" w:eastAsia="Arial Unicode MS" w:hAnsi="Arial" w:cs="Arial"/>
-                <w:sz w:val="24"/>
-                <w:szCs w:val="24"/>
-                <w:lang w:eastAsia="es-PE"/>
-              </w:rPr>
-              <w:t xml:space="preserve"> </w:t>
-            </w:r>
           </w:p>
           <w:p>
             <w:pPr>
@@ -416,8 +422,9 @@
                 <w:noProof/>
                 <w:sz w:val="24"/>
                 <w:szCs w:val="24"/>
-                <w:lang w:eastAsia="es-PE"/>
-              </w:rPr>
+                <w:lang w:val="es-ES" w:eastAsia="es-ES"/>
+              </w:rPr>
+              <w:lastRenderedPageBreak/>
               <w:drawing>
                 <wp:inline distT="0" distB="0" distL="0" distR="0">
                   <wp:extent cx="2380615" cy="1229995"/>
@@ -439,7 +446,7 @@
                           <a:blip r:embed="rId6">
                             <a:extLst>
                               <a:ext uri="{28A0092B-C50C-407E-A947-70E740481C1C}">
-                                <a14:useLocalDpi xmlns:a14="http://schemas.microsoft.com/office/drawing/2010/main" val="0"/>
+                                <a14:useLocalDpi xmlns:a14="http://schemas.microsoft.com/office/drawing/2010/main" xmlns:wps="http://schemas.microsoft.com/office/word/2010/wordprocessingShape" xmlns:wpi="http://schemas.microsoft.com/office/word/2010/wordprocessingInk" xmlns:wpg="http://schemas.microsoft.com/office/word/2010/wordprocessingGroup" xmlns:w15="http://schemas.microsoft.com/office/word/2012/wordml" xmlns:w14="http://schemas.microsoft.com/office/word/2010/wordml" xmlns:w="http://schemas.openxmlformats.org/wordprocessingml/2006/main" xmlns:w10="urn:schemas-microsoft-com:office:word" xmlns:wp14="http://schemas.microsoft.com/office/word/2010/wordprocessingDrawing" xmlns:v="urn:schemas-microsoft-com:vml" xmlns:o="urn:schemas-microsoft-com:office:office" xmlns:mc="http://schemas.openxmlformats.org/markup-compatibility/2006" xmlns:wpc="http://schemas.microsoft.com/office/word/2010/wordprocessingCanvas" xmlns="" val="0"/>
                               </a:ext>
                             </a:extLst>
                           </a:blip>
@@ -499,7 +506,6 @@
                 <w:szCs w:val="24"/>
                 <w:lang w:eastAsia="es-PE"/>
               </w:rPr>
-              <w:lastRenderedPageBreak/>
               <w:t>La figura anterior podemos observar las distribuciones de corriente y voltaje ideales a lo largo de un dipolo de media onda. Cada polo de la antena se ve como una sección abierta de un cuarto de longitud de onda de una linea de transmisión. Por lo tanto en los extremos hay un máximo voltaje y un mínimo de corriente y un mínimo de voltaje y un máximo de corriente en el centro. En consecuencia, suponiendo que el punto de alimentación esta en el centro de la antena, la impedancia de entrada es E</w:t>
             </w:r>
             <w:r>
@@ -649,7 +655,7 @@
                 <w:noProof/>
                 <w:sz w:val="24"/>
                 <w:szCs w:val="24"/>
-                <w:lang w:eastAsia="es-PE"/>
+                <w:lang w:val="es-ES" w:eastAsia="es-ES"/>
               </w:rPr>
               <w:drawing>
                 <wp:inline distT="0" distB="0" distL="0" distR="0">
@@ -672,7 +678,7 @@
                           <a:blip r:embed="rId7">
                             <a:extLst>
                               <a:ext uri="{28A0092B-C50C-407E-A947-70E740481C1C}">
-                                <a14:useLocalDpi xmlns:a14="http://schemas.microsoft.com/office/drawing/2010/main" val="0"/>
+                                <a14:useLocalDpi xmlns:a14="http://schemas.microsoft.com/office/drawing/2010/main" xmlns:wps="http://schemas.microsoft.com/office/word/2010/wordprocessingShape" xmlns:wpi="http://schemas.microsoft.com/office/word/2010/wordprocessingInk" xmlns:wpg="http://schemas.microsoft.com/office/word/2010/wordprocessingGroup" xmlns:w15="http://schemas.microsoft.com/office/word/2012/wordml" xmlns:w14="http://schemas.microsoft.com/office/word/2010/wordml" xmlns:w="http://schemas.openxmlformats.org/wordprocessingml/2006/main" xmlns:w10="urn:schemas-microsoft-com:office:word" xmlns:wp14="http://schemas.microsoft.com/office/word/2010/wordprocessingDrawing" xmlns:v="urn:schemas-microsoft-com:vml" xmlns:o="urn:schemas-microsoft-com:office:office" xmlns:mc="http://schemas.openxmlformats.org/markup-compatibility/2006" xmlns:wpc="http://schemas.microsoft.com/office/word/2010/wordprocessingCanvas" xmlns="" val="0"/>
                               </a:ext>
                             </a:extLst>
                           </a:blip>
@@ -809,8 +815,9 @@
                 <w:noProof/>
                 <w:sz w:val="24"/>
                 <w:szCs w:val="24"/>
-                <w:lang w:eastAsia="es-PE"/>
-              </w:rPr>
+                <w:lang w:val="es-ES" w:eastAsia="es-ES"/>
+              </w:rPr>
+              <w:lastRenderedPageBreak/>
               <w:drawing>
                 <wp:inline distT="0" distB="0" distL="0" distR="0">
                   <wp:extent cx="2853690" cy="693420"/>
@@ -832,7 +839,7 @@
                           <a:blip r:embed="rId8">
                             <a:extLst>
                               <a:ext uri="{28A0092B-C50C-407E-A947-70E740481C1C}">
-                                <a14:useLocalDpi xmlns:a14="http://schemas.microsoft.com/office/drawing/2010/main" val="0"/>
+                                <a14:useLocalDpi xmlns:a14="http://schemas.microsoft.com/office/drawing/2010/main" xmlns:wps="http://schemas.microsoft.com/office/word/2010/wordprocessingShape" xmlns:wpi="http://schemas.microsoft.com/office/word/2010/wordprocessingInk" xmlns:wpg="http://schemas.microsoft.com/office/word/2010/wordprocessingGroup" xmlns:w15="http://schemas.microsoft.com/office/word/2012/wordml" xmlns:w14="http://schemas.microsoft.com/office/word/2010/wordml" xmlns:w="http://schemas.openxmlformats.org/wordprocessingml/2006/main" xmlns:w10="urn:schemas-microsoft-com:office:word" xmlns:wp14="http://schemas.microsoft.com/office/word/2010/wordprocessingDrawing" xmlns:v="urn:schemas-microsoft-com:vml" xmlns:o="urn:schemas-microsoft-com:office:office" xmlns:mc="http://schemas.openxmlformats.org/markup-compatibility/2006" xmlns:wpc="http://schemas.microsoft.com/office/word/2010/wordprocessingCanvas" xmlns="" val="0"/>
                               </a:ext>
                             </a:extLst>
                           </a:blip>
@@ -918,7 +925,6 @@
                 <w:szCs w:val="24"/>
                 <w:lang w:eastAsia="es-PE"/>
               </w:rPr>
-              <w:lastRenderedPageBreak/>
               <w:t>Antena Yagi:</w:t>
             </w:r>
             <w:r>
@@ -1024,7 +1030,7 @@
                 <w:noProof/>
                 <w:sz w:val="24"/>
                 <w:szCs w:val="24"/>
-                <w:lang w:eastAsia="es-PE"/>
+                <w:lang w:val="es-ES" w:eastAsia="es-ES"/>
               </w:rPr>
               <w:drawing>
                 <wp:inline distT="0" distB="0" distL="0" distR="0">
@@ -1047,7 +1053,7 @@
                           <a:blip r:embed="rId9">
                             <a:extLst>
                               <a:ext uri="{28A0092B-C50C-407E-A947-70E740481C1C}">
-                                <a14:useLocalDpi xmlns:a14="http://schemas.microsoft.com/office/drawing/2010/main" val="0"/>
+                                <a14:useLocalDpi xmlns:a14="http://schemas.microsoft.com/office/drawing/2010/main" xmlns:wps="http://schemas.microsoft.com/office/word/2010/wordprocessingShape" xmlns:wpi="http://schemas.microsoft.com/office/word/2010/wordprocessingInk" xmlns:wpg="http://schemas.microsoft.com/office/word/2010/wordprocessingGroup" xmlns:w15="http://schemas.microsoft.com/office/word/2012/wordml" xmlns:w14="http://schemas.microsoft.com/office/word/2010/wordml" xmlns:w="http://schemas.openxmlformats.org/wordprocessingml/2006/main" xmlns:w10="urn:schemas-microsoft-com:office:word" xmlns:wp14="http://schemas.microsoft.com/office/word/2010/wordprocessingDrawing" xmlns:v="urn:schemas-microsoft-com:vml" xmlns:o="urn:schemas-microsoft-com:office:office" xmlns:mc="http://schemas.openxmlformats.org/markup-compatibility/2006" xmlns:wpc="http://schemas.microsoft.com/office/word/2010/wordprocessingCanvas" xmlns="" val="0"/>
                               </a:ext>
                             </a:extLst>
                           </a:blip>
@@ -1128,7 +1134,7 @@
                 <w:szCs w:val="24"/>
                 <w:lang w:eastAsia="es-PE"/>
               </w:rPr>
-              <w:t xml:space="preserve">    Como se puede observar, este diseño de antena yagi resulta ser de ancho de banda angosto, ya que el elemento dipolar está cortado a una sola frecuencia que generalmente se selecciona en la mitad del ancho de banda de los canales bajos de TV; es decir, del canal 2 al canal 6 (de 50MHz a 86 MHz). Esto resulta ser una desventaja ya que no es posible cubrir varios canales de TV con una misma ganancia seleccionada. Por tal razón se utiliza la </w:t>
+              <w:t xml:space="preserve">    Como se puede observar, este diseño de antena yagi resulta ser </w:t>
             </w:r>
             <w:r>
               <w:rPr>
@@ -1138,7 +1144,7 @@
                 <w:lang w:eastAsia="es-PE"/>
               </w:rPr>
               <w:lastRenderedPageBreak/>
-              <w:t>denominada antena yagi de banda ancha, la cual puede cubrir varios canales a la vez aunque sacrificando la ganancia.</w:t>
+              <w:t>de ancho de banda angosto, ya que el elemento dipolar está cortado a una sola frecuencia que generalmente se selecciona en la mitad del ancho de banda de los canales bajos de TV; es decir, del canal 2 al canal 6 (de 50MHz a 86 MHz). Esto resulta ser una desventaja ya que no es posible cubrir varios canales de TV con una misma ganancia seleccionada. Por tal razón se utiliza la denominada antena yagi de banda ancha, la cual puede cubrir varios canales a la vez aunque sacrificando la ganancia.</w:t>
             </w:r>
           </w:p>
           <w:p>
@@ -1192,7 +1198,7 @@
                 <w:noProof/>
                 <w:sz w:val="24"/>
                 <w:szCs w:val="24"/>
-                <w:lang w:eastAsia="es-PE"/>
+                <w:lang w:val="es-ES" w:eastAsia="es-ES"/>
               </w:rPr>
               <w:lastRenderedPageBreak/>
               <w:drawing>
@@ -1216,7 +1222,7 @@
                           <a:blip r:embed="rId10">
                             <a:extLst>
                               <a:ext uri="{28A0092B-C50C-407E-A947-70E740481C1C}">
-                                <a14:useLocalDpi xmlns:a14="http://schemas.microsoft.com/office/drawing/2010/main" val="0"/>
+                                <a14:useLocalDpi xmlns:a14="http://schemas.microsoft.com/office/drawing/2010/main" xmlns:wps="http://schemas.microsoft.com/office/word/2010/wordprocessingShape" xmlns:wpi="http://schemas.microsoft.com/office/word/2010/wordprocessingInk" xmlns:wpg="http://schemas.microsoft.com/office/word/2010/wordprocessingGroup" xmlns:w15="http://schemas.microsoft.com/office/word/2012/wordml" xmlns:w14="http://schemas.microsoft.com/office/word/2010/wordml" xmlns:w="http://schemas.openxmlformats.org/wordprocessingml/2006/main" xmlns:w10="urn:schemas-microsoft-com:office:word" xmlns:wp14="http://schemas.microsoft.com/office/word/2010/wordprocessingDrawing" xmlns:v="urn:schemas-microsoft-com:vml" xmlns:o="urn:schemas-microsoft-com:office:office" xmlns:mc="http://schemas.openxmlformats.org/markup-compatibility/2006" xmlns:wpc="http://schemas.microsoft.com/office/word/2010/wordprocessingCanvas" xmlns="" val="0"/>
                               </a:ext>
                             </a:extLst>
                           </a:blip>
@@ -1309,8 +1315,9 @@
                 <w:noProof/>
                 <w:sz w:val="24"/>
                 <w:szCs w:val="24"/>
-                <w:lang w:eastAsia="es-PE"/>
-              </w:rPr>
+                <w:lang w:val="es-ES" w:eastAsia="es-ES"/>
+              </w:rPr>
+              <w:lastRenderedPageBreak/>
               <w:drawing>
                 <wp:inline distT="0" distB="0" distL="0" distR="0">
                   <wp:extent cx="2254468" cy="2243709"/>
@@ -1332,7 +1339,7 @@
                           <a:blip r:embed="rId11">
                             <a:extLst>
                               <a:ext uri="{28A0092B-C50C-407E-A947-70E740481C1C}">
-                                <a14:useLocalDpi xmlns:a14="http://schemas.microsoft.com/office/drawing/2010/main" val="0"/>
+                                <a14:useLocalDpi xmlns:a14="http://schemas.microsoft.com/office/drawing/2010/main" xmlns:wps="http://schemas.microsoft.com/office/word/2010/wordprocessingShape" xmlns:wpi="http://schemas.microsoft.com/office/word/2010/wordprocessingInk" xmlns:wpg="http://schemas.microsoft.com/office/word/2010/wordprocessingGroup" xmlns:w15="http://schemas.microsoft.com/office/word/2012/wordml" xmlns:w14="http://schemas.microsoft.com/office/word/2010/wordml" xmlns:w="http://schemas.openxmlformats.org/wordprocessingml/2006/main" xmlns:w10="urn:schemas-microsoft-com:office:word" xmlns:wp14="http://schemas.microsoft.com/office/word/2010/wordprocessingDrawing" xmlns:v="urn:schemas-microsoft-com:vml" xmlns:o="urn:schemas-microsoft-com:office:office" xmlns:mc="http://schemas.openxmlformats.org/markup-compatibility/2006" xmlns:wpc="http://schemas.microsoft.com/office/word/2010/wordprocessingCanvas" xmlns="" val="0"/>
                               </a:ext>
                             </a:extLst>
                           </a:blip>
@@ -1394,92 +1401,92 @@
                 <w:szCs w:val="24"/>
                 <w:lang w:eastAsia="es-PE"/>
               </w:rPr>
+              <w:t>Antenas Prácticas</w:t>
+            </w:r>
+          </w:p>
+          <w:p>
+            <w:pPr>
+              <w:spacing w:after="0" w:line="240" w:lineRule="auto"/>
+              <w:jc w:val="both"/>
+              <w:rPr>
+                <w:rFonts w:ascii="Arial" w:eastAsia="Times New Roman" w:hAnsi="Arial" w:cs="Arial"/>
+                <w:sz w:val="24"/>
+                <w:szCs w:val="24"/>
+                <w:lang w:eastAsia="es-PE"/>
+              </w:rPr>
+            </w:pPr>
+          </w:p>
+          <w:p>
+            <w:pPr>
+              <w:spacing w:after="0" w:line="240" w:lineRule="auto"/>
+              <w:jc w:val="both"/>
+              <w:rPr>
+                <w:rFonts w:ascii="Arial" w:eastAsia="Times New Roman" w:hAnsi="Arial" w:cs="Arial"/>
+                <w:sz w:val="24"/>
+                <w:szCs w:val="24"/>
+                <w:lang w:eastAsia="es-PE"/>
+              </w:rPr>
+            </w:pPr>
+            <w:r>
+              <w:rPr>
+                <w:rFonts w:ascii="Arial" w:eastAsia="Times New Roman" w:hAnsi="Arial" w:cs="Arial"/>
+                <w:sz w:val="24"/>
+                <w:szCs w:val="24"/>
+                <w:lang w:eastAsia="es-PE"/>
+              </w:rPr>
+              <w:t>La elección de la antena a instalar en una situación determinada depende de un gran número de factores. Desde un simple alambre extendido entre las azoteas dos edificios vecinos hasta complejas estructuras sobre una torre giratoria, las configuraciones posibles son muy numerosas, y el aficionado debe escoger la que más se acomode a sus posibilidades y necesidades. En los edificios urbanos, donde frecuentemente el espacio es restringido, el trabajo en HF puede iniciarse con una antena vertical con algunos «radiales» como plano de tierra, que puede proporcionar buenos contactos, aunque las antenas de este tipo son susceptibles de captar más ruido eléctrico ambiental que los dipolos horizontales. En VHF y UHF, ha de ser generalmente factible hallar en un edificio un punto donde instalar una antena vertical eficaz o incluso una pequeña directiva con un rotor al extremo de un mástil.</w:t>
+            </w:r>
+          </w:p>
+          <w:p>
+            <w:pPr>
+              <w:spacing w:before="100" w:beforeAutospacing="1" w:after="100" w:afterAutospacing="1" w:line="240" w:lineRule="auto"/>
+              <w:jc w:val="both"/>
+              <w:rPr>
+                <w:rFonts w:ascii="Arial" w:eastAsia="Times New Roman" w:hAnsi="Arial" w:cs="Arial"/>
+                <w:sz w:val="24"/>
+                <w:szCs w:val="24"/>
+                <w:lang w:eastAsia="es-PE"/>
+              </w:rPr>
+            </w:pPr>
+            <w:r>
+              <w:rPr>
+                <w:rFonts w:ascii="Arial" w:eastAsia="Times New Roman" w:hAnsi="Arial" w:cs="Arial"/>
+                <w:sz w:val="24"/>
+                <w:szCs w:val="24"/>
+                <w:lang w:eastAsia="es-PE"/>
+              </w:rPr>
+              <w:t>La antena dipolo de 1/2 onda. Desde el punto de vista eléctrico y considerando la fiabilidad de predicción de su comportamiento, la facilidad en procurarse los materiales necesarios y su economía, la antena dipolo de media onda alimentada por el centro es la opción que debería considerar en primer lugar el radioaficionado aprendiz.</w:t>
+            </w:r>
+          </w:p>
+          <w:p>
+            <w:pPr>
+              <w:spacing w:after="0" w:line="240" w:lineRule="auto"/>
+              <w:jc w:val="both"/>
+              <w:rPr>
+                <w:rFonts w:ascii="Arial" w:eastAsia="Times New Roman" w:hAnsi="Arial" w:cs="Arial"/>
+                <w:sz w:val="24"/>
+                <w:szCs w:val="24"/>
+                <w:lang w:eastAsia="es-PE"/>
+              </w:rPr>
+            </w:pPr>
+            <w:r>
+              <w:rPr>
+                <w:rFonts w:ascii="Arial" w:eastAsia="Times New Roman" w:hAnsi="Arial" w:cs="Arial"/>
+                <w:sz w:val="24"/>
+                <w:szCs w:val="24"/>
+                <w:lang w:eastAsia="es-PE"/>
+              </w:rPr>
+              <w:t xml:space="preserve">Una antena horizontal de media onda, despejada y elevada por lo menos un 1/4 de onda sobre cualquier obstáculo, proporciona buena cobertura para distancias cortas y medias y es capaz de dar alguna agradable sorpresa en distancias largas. La longitud total de una antena dipolo de hilo es algo menor que la correspondiente a la media onda en el aire debido al efecto puntas de los conductores (capacidad del hilo más los aisladores extremos). Así pues, una antena para la frecuencia de 21,175 MHz (centro del segmento de fonía para EC) debería tener unos 6,85 m. Un dipolo del mismo tipo para el segmento de CW de la banda de 40 metros (7,025 MHz) mide 20,64 m. Las medidas anteriores son válidas suponiendo que el diámetro del conductor empleado es muy reducido comparado </w:t>
+            </w:r>
+            <w:r>
+              <w:rPr>
+                <w:rFonts w:ascii="Arial" w:eastAsia="Times New Roman" w:hAnsi="Arial" w:cs="Arial"/>
+                <w:sz w:val="24"/>
+                <w:szCs w:val="24"/>
+                <w:lang w:eastAsia="es-PE"/>
+              </w:rPr>
               <w:lastRenderedPageBreak/>
-              <w:t>Antenas Prácticas</w:t>
-            </w:r>
-            <w:r>
-              <w:rPr>
-                <w:rFonts w:ascii="Arial" w:eastAsia="Times New Roman" w:hAnsi="Arial" w:cs="Arial"/>
-                <w:sz w:val="24"/>
-                <w:szCs w:val="24"/>
-                <w:lang w:eastAsia="es-PE"/>
-              </w:rPr>
-              <w:t xml:space="preserve"> </w:t>
-            </w:r>
-          </w:p>
-          <w:p>
-            <w:pPr>
-              <w:spacing w:after="0" w:line="240" w:lineRule="auto"/>
-              <w:jc w:val="both"/>
-              <w:rPr>
-                <w:rFonts w:ascii="Arial" w:eastAsia="Times New Roman" w:hAnsi="Arial" w:cs="Arial"/>
-                <w:sz w:val="24"/>
-                <w:szCs w:val="24"/>
-                <w:lang w:eastAsia="es-PE"/>
-              </w:rPr>
-            </w:pPr>
-          </w:p>
-          <w:p>
-            <w:pPr>
-              <w:spacing w:after="0" w:line="240" w:lineRule="auto"/>
-              <w:jc w:val="both"/>
-              <w:rPr>
-                <w:rFonts w:ascii="Arial" w:eastAsia="Times New Roman" w:hAnsi="Arial" w:cs="Arial"/>
-                <w:sz w:val="24"/>
-                <w:szCs w:val="24"/>
-                <w:lang w:eastAsia="es-PE"/>
-              </w:rPr>
-            </w:pPr>
-            <w:r>
-              <w:rPr>
-                <w:rFonts w:ascii="Arial" w:eastAsia="Times New Roman" w:hAnsi="Arial" w:cs="Arial"/>
-                <w:sz w:val="24"/>
-                <w:szCs w:val="24"/>
-                <w:lang w:eastAsia="es-PE"/>
-              </w:rPr>
-              <w:t>La elección de la antena a instalar en una situación determinada depende de un gran número de factores. Desde un simple alambre extendido entre las azoteas dos edificios vecinos hasta complejas estructuras sobre una torre giratoria, las configuraciones posibles son muy numerosas, y el aficionado debe escoger la que más se acomode a sus posibilidades y necesidades. En los edificios urbanos, donde frecuentemente el espacio es restringido, el trabajo en HF puede iniciarse con una antena vertical con algunos «radiales» como plano de tierra, que puede proporcionar buenos contactos, aunque las antenas de este tipo son susceptibles de captar más ruido eléctrico ambiental que los dipolos horizontales. En VHF y UHF, ha de ser generalmente factible hallar en un edificio un punto donde instalar una antena vertical eficaz o incluso una pequeña directiva con un rotor al extremo de un mástil.</w:t>
-            </w:r>
-          </w:p>
-          <w:p>
-            <w:pPr>
-              <w:spacing w:before="100" w:beforeAutospacing="1" w:after="100" w:afterAutospacing="1" w:line="240" w:lineRule="auto"/>
-              <w:jc w:val="both"/>
-              <w:rPr>
-                <w:rFonts w:ascii="Arial" w:eastAsia="Times New Roman" w:hAnsi="Arial" w:cs="Arial"/>
-                <w:sz w:val="24"/>
-                <w:szCs w:val="24"/>
-                <w:lang w:eastAsia="es-PE"/>
-              </w:rPr>
-            </w:pPr>
-            <w:r>
-              <w:rPr>
-                <w:rFonts w:ascii="Arial" w:eastAsia="Times New Roman" w:hAnsi="Arial" w:cs="Arial"/>
-                <w:sz w:val="24"/>
-                <w:szCs w:val="24"/>
-                <w:lang w:eastAsia="es-PE"/>
-              </w:rPr>
-              <w:t>La antena dipolo de 1/2 onda. Desde el punto de vista eléctrico y considerando la fiabilidad de predicción de su comportamiento, la facilidad en procurarse los materiales necesarios y su economía, la antena dipolo de media onda alimentada por el centro es la opción que debería considerar en primer lugar el radioaficionado aprendiz.</w:t>
-            </w:r>
-          </w:p>
-          <w:p>
-            <w:pPr>
-              <w:spacing w:after="0" w:line="240" w:lineRule="auto"/>
-              <w:jc w:val="both"/>
-              <w:rPr>
-                <w:rFonts w:ascii="Arial" w:eastAsia="Times New Roman" w:hAnsi="Arial" w:cs="Arial"/>
-                <w:sz w:val="24"/>
-                <w:szCs w:val="24"/>
-                <w:lang w:eastAsia="es-PE"/>
-              </w:rPr>
-            </w:pPr>
-            <w:r>
-              <w:rPr>
-                <w:rFonts w:ascii="Arial" w:eastAsia="Times New Roman" w:hAnsi="Arial" w:cs="Arial"/>
-                <w:sz w:val="24"/>
-                <w:szCs w:val="24"/>
-                <w:lang w:eastAsia="es-PE"/>
-              </w:rPr>
-              <w:t>Una antena horizontal de media onda, despejada y elevada por lo menos un 1/4 de onda sobre cualquier obstáculo, proporciona buena cobertura para distancias cortas y medias y es capaz de dar alguna agradable sorpresa en distancias largas. La longitud total de una antena dipolo de hilo es algo menor que la correspondiente a la media onda en el aire debido al efecto puntas de los conductores (capacidad del hilo más los aisladores extremos). Así pues, una antena para la frecuencia de 21,175 MHz (centro del segmento de fonía para EC) debería tener unos 6,85 m. Un dipolo del mismo tipo para el segmento de CW de la banda de 40 metros (7,025 MHz) mide 20,64 m. Las medidas anteriores son válidas suponiendo que el diámetro del conductor empleado es muy reducido comparado con la longitud de la onda a radiar. Si el conductor de la antena es grueso se debe aplicar un factor de reducción. El diagrama de radiación vertical de un dipolo depende grandemente de su distancia al suelo y de las características de éste, lo cual explica en parte las enormes diferencias de comportamiento de antenas aparentemente iguales, situadas en lugares distintos.</w:t>
+              <w:t>con la longitud de la onda a radiar. Si el conductor de la antena es grueso se debe aplicar un factor de reducción. El diagrama de radiación vertical de un dipolo depende grandemente de su distancia al suelo y de las características de éste, lo cual explica en parte las enormes diferencias de comportamiento de antenas aparentemente iguales, situadas en lugares distintos.</w:t>
             </w:r>
           </w:p>
         </w:tc>
@@ -1515,6 +1522,7 @@
                 <w:szCs w:val="24"/>
                 <w:lang w:eastAsia="es-PE"/>
               </w:rPr>
+              <w:lastRenderedPageBreak/>
               <w:t>La Antena Vertical de 1/4 de Onda</w:t>
             </w:r>
           </w:p>
@@ -1549,17 +1557,7 @@
                 <w:szCs w:val="24"/>
                 <w:lang w:eastAsia="es-PE"/>
               </w:rPr>
-              <w:t xml:space="preserve">El más conocido dipolo asimétrico es la antena de cuarto de onda con plano de tierra artificial, conocida como ground plane. El plano de tierra se simula mediante varios «radiales» de un cuarto de </w:t>
-            </w:r>
-            <w:r>
-              <w:rPr>
-                <w:rFonts w:ascii="Arial" w:eastAsia="Times New Roman" w:hAnsi="Arial" w:cs="Arial"/>
-                <w:sz w:val="24"/>
-                <w:szCs w:val="24"/>
-                <w:lang w:eastAsia="es-PE"/>
-              </w:rPr>
-              <w:lastRenderedPageBreak/>
-              <w:t>onda extendidos por debajo del elemento radiante vertical y conectados a la malla del cable de alimentación. La práctica demuestra que en HF 30 o 40 radiales de un 1/4 de onda y separados del suelo proporcionan excelentes resultados. En VHF y UHF, donde por lo general las antenas verticales se instalan a cierta altura sobre el suelo, el número de radiales puede ser mucho más reducido. Con los radiales en ángulo recto respecto al elemento radiante, la impedancia de la antena es de 36 ohmios. A medida que los radiales forman un ángulo más obtuso respecto al elemento radiante, la impedancia del sistema aumenta. La antena vertical mínima debe tener un 1/4 de onda eléctrico, lo que no significa que tenga la longitud física de una cuarta parte de la longitud de la onda a transmitir. La longitud física de una antena autorresonante para las bandas de onda más larga -y especialmente en la banda de 160 metros-, puede ocasionar problemas mecánicos para su sustentación de modo que, en general, se la hace menor a la teórica de 1/4 de onda y aún funciona bastante bien. Las antenas verticales cortas se «alargan» artificialmente bien añadiéndoles una inductancia en la base o una capacidad en el extremo superior.</w:t>
+              <w:t>El más conocido dipolo asimétrico es la antena de cuarto de onda con plano de tierra artificial, conocida como ground plane. El plano de tierra se simula mediante varios «radiales» de un cuarto de onda extendidos por debajo del elemento radiante vertical y conectados a la malla del cable de alimentación. La práctica demuestra que en HF 30 o 40 radiales de un 1/4 de onda y separados del suelo proporcionan excelentes resultados. En VHF y UHF, donde por lo general las antenas verticales se instalan a cierta altura sobre el suelo, el número de radiales puede ser mucho más reducido. Con los radiales en ángulo recto respecto al elemento radiante, la impedancia de la antena es de 36 ohmios. A medida que los radiales forman un ángulo más obtuso respecto al elemento radiante, la impedancia del sistema aumenta. La antena vertical mínima debe tener un 1/4 de onda eléctrico, lo que no significa que tenga la longitud física de una cuarta parte de la longitud de la onda a transmitir. La longitud física de una antena autorresonante para las bandas de onda más larga -y especialmente en la banda de 160 metros-, puede ocasionar problemas mecánicos para su sustentación de modo que, en general, se la hace menor a la teórica de 1/4 de onda y aún funciona bastante bien. Las antenas verticales cortas se «alargan» artificialmente bien añadiéndoles una inductancia en la base o una capacidad en el extremo superior.</w:t>
             </w:r>
           </w:p>
         </w:tc>
@@ -1595,7 +1593,6 @@
                 <w:szCs w:val="24"/>
                 <w:lang w:eastAsia="es-PE"/>
               </w:rPr>
-              <w:lastRenderedPageBreak/>
               <w:t>El Dipolo en V Invertida</w:t>
             </w:r>
           </w:p>
@@ -1700,7 +1697,7 @@
                 <w:szCs w:val="24"/>
                 <w:lang w:eastAsia="es-PE"/>
               </w:rPr>
-              <w:t xml:space="preserve">Para las bandas de 80 y 160 metros, en muchas ocasiones no es materialmente posible extender un dipolo de media onda. Es preciso entonces, tratar de acomodar las ramas de la antena al espacio disponible, doblándolas en el plano horizontal o decidirse por una antena vertical. Combinando varios procedimientos es posible construir antenas cuya longitud física sea la mitad o aún menos de la que teóricamente le correspondería y aún así ser muy eficientes. No es infrecuente, por ejemplo, ver antenas dipolo rígidas para la banda de 40 metros cuya longitud total no supera los 10 m. Con todo, no hay que olvidar que cualquier reducción de tamaño de una antena comporta inevitablemente una reducción del ancho de banda útil, así como un descenso del rendimiento </w:t>
+              <w:t xml:space="preserve">Para las bandas de 80 y 160 metros, en muchas ocasiones no es materialmente posible extender un dipolo de media onda. Es </w:t>
             </w:r>
             <w:r>
               <w:rPr>
@@ -1710,7 +1707,7 @@
                 <w:lang w:eastAsia="es-PE"/>
               </w:rPr>
               <w:lastRenderedPageBreak/>
-              <w:t>total debido, entre otras cosas, a las pérdidas acumuladas en los elementos añadidos.</w:t>
+              <w:t>preciso entonces, tratar de acomodar las ramas de la antena al espacio disponible, doblándolas en el plano horizontal o decidirse por una antena vertical. Combinando varios procedimientos es posible construir antenas cuya longitud física sea la mitad o aún menos de la que teóricamente le correspondería y aún así ser muy eficientes. No es infrecuente, por ejemplo, ver antenas dipolo rígidas para la banda de 40 metros cuya longitud total no supera los 10 m. Con todo, no hay que olvidar que cualquier reducción de tamaño de una antena comporta inevitablemente una reducción del ancho de banda útil, así como un descenso del rendimiento total debido, entre otras cosas, a las pérdidas acumuladas en los elementos añadidos.</w:t>
             </w:r>
           </w:p>
         </w:tc>
@@ -1957,6 +1954,7 @@
                 <w:szCs w:val="24"/>
                 <w:lang w:eastAsia="es-PE"/>
               </w:rPr>
+              <w:lastRenderedPageBreak/>
               <w:t>Antenas Dipolos Multibanda</w:t>
             </w:r>
           </w:p>
@@ -1991,17 +1989,7 @@
                 <w:szCs w:val="24"/>
                 <w:lang w:eastAsia="es-PE"/>
               </w:rPr>
-              <w:t xml:space="preserve">Un dipolo resuena, además de en su frecuencia natural, a frecuencias múltiplos de aquella; a ciertas frecuencias, la impedancia en el punto de alimentación hace que la ROE resultante sea muy elevada. Es posible, sin embargo, hacer resonar una antena en varias bandas manteniendo su impedancia en valores próximos a la del cable coaxial haciendo uso de «trampas» de onda, que dividen eléctricamente la antena en varios </w:t>
-            </w:r>
-            <w:r>
-              <w:rPr>
-                <w:rFonts w:ascii="Arial" w:eastAsia="Times New Roman" w:hAnsi="Arial" w:cs="Arial"/>
-                <w:sz w:val="24"/>
-                <w:szCs w:val="24"/>
-                <w:lang w:eastAsia="es-PE"/>
-              </w:rPr>
-              <w:lastRenderedPageBreak/>
-              <w:t>tramos, cada uno de los cuales, añadido al anterior, hace resonar a la antena en una banda determinada. Las trampas de onda actuan prácticamente como un interruptor a su frecuencia, aislando las secciones subsiguientes de la antena. A una frecuencia inferior, la tranpa presenta reactancia inductiva, alargando así eléctricamente la rama. Es posible combinar los distintos valores de forma que la antena resuene en dos o más bandas con una impedancia adecuada para ser alimentada con cable coaxial. Una popular antena de ese tipo es el dipolo para dos bandas (típicamente para 80 y 40 metros) que desarrolló W3DZZ hace ya muchos años. En el número 180 (diciembre 1998) de CQ Radio Amateur y en su página 24 se incluye un excelente artículo de G. Murphy, VE3ERP, que ofrece varias antenas multibandas con trampas LC, ya resueltas.</w:t>
+              <w:t>Un dipolo resuena, además de en su frecuencia natural, a frecuencias múltiplos de aquella; a ciertas frecuencias, la impedancia en el punto de alimentación hace que la ROE resultante sea muy elevada. Es posible, sin embargo, hacer resonar una antena en varias bandas manteniendo su impedancia en valores próximos a la del cable coaxial haciendo uso de «trampas» de onda, que dividen eléctricamente la antena en varios tramos, cada uno de los cuales, añadido al anterior, hace resonar a la antena en una banda determinada. Las trampas de onda actuan prácticamente como un interruptor a su frecuencia, aislando las secciones subsiguientes de la antena. A una frecuencia inferior, la tranpa presenta reactancia inductiva, alargando así eléctricamente la rama. Es posible combinar los distintos valores de forma que la antena resuene en dos o más bandas con una impedancia adecuada para ser alimentada con cable coaxial. Una popular antena de ese tipo es el dipolo para dos bandas (típicamente para 80 y 40 metros) que desarrolló W3DZZ hace ya muchos años. En el número 180 (diciembre 1998) de CQ Radio Amateur y en su página 24 se incluye un excelente artículo de G. Murphy, VE3ERP, que ofrece varias antenas multibandas con trampas LC, ya resueltas.</w:t>
             </w:r>
           </w:p>
           <w:p>
@@ -2058,7 +2046,6 @@
                 <w:szCs w:val="24"/>
                 <w:lang w:eastAsia="es-PE"/>
               </w:rPr>
-              <w:lastRenderedPageBreak/>
               <w:t>Antenas para VHF y UHF</w:t>
             </w:r>
           </w:p>
@@ -2163,7 +2150,17 @@
                 <w:szCs w:val="24"/>
                 <w:lang w:eastAsia="es-PE"/>
               </w:rPr>
-              <w:t>Una sencilla antena vertical de 1/4 de onda con plano de tierra artificial puede proporcionar buenos resultados en un entorno urbano. Inclinando los radiales hacia abajo se logra rebajar el ángulo de radiación y elevar la impedancia hasta los 50 ohmios convenientes para alimentarla con cable coaxial. Combinando varias antenas verticales con sus elementos «en línea» se obtiene la antena denominada colineal, con la que se logran mayores prestaciones al concentrar la energía en un menor ángulo vertical, de forma que no se desperdicia energía hacia lo alto. Comercialmente se ofrecen antenas de este tipo que resultan prácticas y convenientes de instalar, tanto en situaciones fijas como sobre un vehículo. La comunicación en VHF o UHF a través de repetidores (analógicos o digitales) se efectúa exclusivamente en FM y utilizando polarización vertical, por lo que las antenas verticales omnidireccionales ofrecen una excelente solución para repetidores relativamente cercanos.</w:t>
+              <w:t xml:space="preserve">Una sencilla antena vertical de 1/4 de onda con plano de tierra artificial puede proporcionar buenos resultados en un entorno urbano. Inclinando los radiales hacia abajo se logra rebajar el ángulo de radiación y elevar la impedancia hasta los 50 ohmios convenientes para alimentarla con cable coaxial. Combinando varias antenas verticales con sus elementos «en línea» se obtiene la antena denominada colineal, con la que se logran mayores prestaciones al concentrar la energía en un menor ángulo vertical, de forma que no se desperdicia energía hacia lo alto. Comercialmente se ofrecen antenas de este tipo que resultan </w:t>
+            </w:r>
+            <w:r>
+              <w:rPr>
+                <w:rFonts w:ascii="Arial" w:eastAsia="Times New Roman" w:hAnsi="Arial" w:cs="Arial"/>
+                <w:sz w:val="24"/>
+                <w:szCs w:val="24"/>
+                <w:lang w:eastAsia="es-PE"/>
+              </w:rPr>
+              <w:lastRenderedPageBreak/>
+              <w:t>prácticas y convenientes de instalar, tanto en situaciones fijas como sobre un vehículo. La comunicación en VHF o UHF a través de repetidores (analógicos o digitales) se efectúa exclusivamente en FM y utilizando polarización vertical, por lo que las antenas verticales omnidireccionales ofrecen una excelente solución para repetidores relativamente cercanos.</w:t>
             </w:r>
           </w:p>
         </w:tc>
@@ -2199,6 +2196,7 @@
                 <w:szCs w:val="24"/>
                 <w:lang w:eastAsia="es-PE"/>
               </w:rPr>
+              <w:lastRenderedPageBreak/>
               <w:t>Antenas Direccionales para V-UHF</w:t>
             </w:r>
           </w:p>
@@ -2233,7 +2231,6 @@
                 <w:szCs w:val="24"/>
                 <w:lang w:eastAsia="es-PE"/>
               </w:rPr>
-              <w:lastRenderedPageBreak/>
               <w:t>Cuando se desea incrementar el alcance de la estación en VHF o UHF es necesario optar por una antena direccional, fija o acoplada a un rotor. Dadas las dimensiones relativamente reducidas de estas antenas, incluso con múltiples elementos, es factible mejorar sustancialmente el alcance de un equipo sin necesidad de apelar a amplificadores utilizando antenas direccionales.</w:t>
             </w:r>
           </w:p>
@@ -2302,7 +2299,7 @@
                 <w:noProof/>
                 <w:sz w:val="24"/>
                 <w:szCs w:val="24"/>
-                <w:lang w:eastAsia="es-PE"/>
+                <w:lang w:val="es-ES" w:eastAsia="es-ES"/>
               </w:rPr>
               <w:drawing>
                 <wp:inline distT="0" distB="0" distL="0" distR="0">
@@ -2325,7 +2322,7 @@
                           <a:blip r:embed="rId12">
                             <a:extLst>
                               <a:ext uri="{28A0092B-C50C-407E-A947-70E740481C1C}">
-                                <a14:useLocalDpi xmlns:a14="http://schemas.microsoft.com/office/drawing/2010/main" val="0"/>
+                                <a14:useLocalDpi xmlns:a14="http://schemas.microsoft.com/office/drawing/2010/main" xmlns:wps="http://schemas.microsoft.com/office/word/2010/wordprocessingShape" xmlns:wpi="http://schemas.microsoft.com/office/word/2010/wordprocessingInk" xmlns:wpg="http://schemas.microsoft.com/office/word/2010/wordprocessingGroup" xmlns:w15="http://schemas.microsoft.com/office/word/2012/wordml" xmlns:w14="http://schemas.microsoft.com/office/word/2010/wordml" xmlns:w="http://schemas.openxmlformats.org/wordprocessingml/2006/main" xmlns:w10="urn:schemas-microsoft-com:office:word" xmlns:wp14="http://schemas.microsoft.com/office/word/2010/wordprocessingDrawing" xmlns:v="urn:schemas-microsoft-com:vml" xmlns:o="urn:schemas-microsoft-com:office:office" xmlns:mc="http://schemas.openxmlformats.org/markup-compatibility/2006" xmlns:wpc="http://schemas.microsoft.com/office/word/2010/wordprocessingCanvas" xmlns="" val="0"/>
                               </a:ext>
                             </a:extLst>
                           </a:blip>
@@ -2385,7 +2382,17 @@
                 <w:szCs w:val="24"/>
                 <w:lang w:eastAsia="es-PE"/>
               </w:rPr>
-              <w:t>La "Tunrstile" que es la mostrada en el punto (a). Esencialmente tiene dos partes radiantes con una longitud de media onda desfasadas 90º y puestas en fases de cuadratura. Esta alimentada por un sistema de alimentación de líneas de transmisión. Cuando corrientes iguales son usadas en dos radiadores, el diagrama direcciones en el plano horizontal es un circulo deformado que va tendiendo a un cuadrado. La separación vertical entre elementos apilados es de media onda. La antena Turnstile esta adaptada para el uso de una banda de transmisión por el empleo de conductores largos y un cuidado extremo de todos los detalles.</w:t>
+              <w:t xml:space="preserve">La "Tunrstile" que es la mostrada en el punto (a). Esencialmente tiene dos partes radiantes con una longitud de media onda desfasadas 90º y puestas en fases de cuadratura. Esta alimentada por un sistema de alimentación de líneas de transmisión. Cuando corrientes iguales son usadas en dos radiadores, el diagrama direcciones en el plano horizontal es un circulo deformado que va tendiendo a un cuadrado. La separación vertical entre elementos </w:t>
+            </w:r>
+            <w:r>
+              <w:rPr>
+                <w:rFonts w:ascii="Arial" w:eastAsia="Times New Roman" w:hAnsi="Arial" w:cs="Arial"/>
+                <w:sz w:val="24"/>
+                <w:szCs w:val="24"/>
+                <w:lang w:eastAsia="es-PE"/>
+              </w:rPr>
+              <w:lastRenderedPageBreak/>
+              <w:t>apilados es de media onda. La antena Turnstile esta adaptada para el uso de una banda de transmisión por el empleo de conductores largos y un cuidado extremo de todos los detalles.</w:t>
             </w:r>
           </w:p>
           <w:p>
@@ -2406,7 +2413,91 @@
                 <w:szCs w:val="24"/>
                 <w:lang w:eastAsia="es-PE"/>
               </w:rPr>
-              <w:t xml:space="preserve">Una sección cruzada de dicha antena esta mostrada en la figura (B) donde se ve una antena usada en el Empire State, donde los conductores con diámetros de un cigarrillo y las partes adyacentes centradas son superficies de revoluciones sobre las líneas AC y </w:t>
+              <w:t>Una sección cruzada de dicha antena esta mostrada en la figura (B) donde se ve una antena usada en el Empire State, donde los conductores con diámetros de un cigarrillo y las partes adyacentes centradas son superficies de revoluciones sobre las líneas AC y BD. Líneas separadas de transmisión son proveídas en F para cada uno de los cuatro radiadores.</w:t>
+            </w:r>
+          </w:p>
+          <w:p>
+            <w:pPr>
+              <w:spacing w:before="100" w:beforeAutospacing="1" w:after="100" w:afterAutospacing="1" w:line="240" w:lineRule="auto"/>
+              <w:jc w:val="both"/>
+              <w:rPr>
+                <w:rFonts w:ascii="Arial" w:eastAsia="Times New Roman" w:hAnsi="Arial" w:cs="Arial"/>
+                <w:sz w:val="24"/>
+                <w:szCs w:val="24"/>
+                <w:lang w:eastAsia="es-PE"/>
+              </w:rPr>
+            </w:pPr>
+            <w:r>
+              <w:rPr>
+                <w:rFonts w:ascii="Arial" w:eastAsia="Times New Roman" w:hAnsi="Arial" w:cs="Arial"/>
+                <w:sz w:val="24"/>
+                <w:szCs w:val="24"/>
+                <w:lang w:eastAsia="es-PE"/>
+              </w:rPr>
+              <w:t>La figura (C) es un "Aldorf Loop" que es en forma de cuadrado, donde el largo de cuyo vértice es una cuestión de diseño, pero por propósitos descriptivos puede ser tomado por aproximadamente un tercio de longitud de onda. La corriente es entregada como se muestra en la figura, las corrientes en los cuatro radiadores son iguales en magnitud y parecidas en fase como se muestra en las flechas del diagrama. En apilamiento en un espacio vertical se usa una distancia de media onda.</w:t>
+            </w:r>
+          </w:p>
+          <w:p>
+            <w:pPr>
+              <w:spacing w:before="100" w:beforeAutospacing="1" w:after="100" w:afterAutospacing="1" w:line="240" w:lineRule="auto"/>
+              <w:jc w:val="both"/>
+              <w:rPr>
+                <w:rFonts w:ascii="Arial" w:eastAsia="Times New Roman" w:hAnsi="Arial" w:cs="Arial"/>
+                <w:sz w:val="24"/>
+                <w:szCs w:val="24"/>
+                <w:lang w:eastAsia="es-PE"/>
+              </w:rPr>
+            </w:pPr>
+            <w:r>
+              <w:rPr>
+                <w:rFonts w:ascii="Arial" w:eastAsia="Times New Roman" w:hAnsi="Arial" w:cs="Arial"/>
+                <w:sz w:val="24"/>
+                <w:szCs w:val="24"/>
+                <w:lang w:eastAsia="es-PE"/>
+              </w:rPr>
+              <w:t>La figura (d) muestra una antena circular que también se llama antena de loop. Los dos conductores circulares radiantes están eléctricamente rotos en B por un condensador plano paralelo sin perdida de continuidad mecánica y de fuerza, toda la construcción es capaz de ser soportada desde el punto A. El circulo mas bajo esta roto en C, de donde el sistema es alimentado en la forma de "Folded Dipole" (Dipolo Doblado) el "largo eléctrico" de la circunferencia (Tomando en cuenta la carga capacitiva de B) es de media onda. Físicamente la circunferencia es menos que esto. Esta antena esta enganchada a un mástil en el punto A y por lo tanto metálicamente a tierra. El mástil esta dentro de la circunferencia. La forma direcciones horizontal es elíptica, la máxima diferencia en campo de fuerza es un poco menos que 2 db. Cuando estas unidades están apiladas en vertical el espacio entre ellas es de una longitud de onda.</w:t>
+            </w:r>
+          </w:p>
+          <w:p>
+            <w:pPr>
+              <w:spacing w:before="100" w:beforeAutospacing="1" w:after="100" w:afterAutospacing="1" w:line="240" w:lineRule="auto"/>
+              <w:jc w:val="both"/>
+              <w:rPr>
+                <w:rFonts w:ascii="Arial" w:eastAsia="Times New Roman" w:hAnsi="Arial" w:cs="Arial"/>
+                <w:sz w:val="24"/>
+                <w:szCs w:val="24"/>
+                <w:lang w:eastAsia="es-PE"/>
+              </w:rPr>
+            </w:pPr>
+            <w:r>
+              <w:rPr>
+                <w:rFonts w:ascii="Arial" w:eastAsia="Times New Roman" w:hAnsi="Arial" w:cs="Arial"/>
+                <w:sz w:val="24"/>
+                <w:szCs w:val="24"/>
+                <w:lang w:eastAsia="es-PE"/>
+              </w:rPr>
+              <w:t>La antena "Coverleaf"esta mostrada en la figura (e). Esta consiste en una torre de estructura metálica delgada. En el centro hay un conductor que junto con la torre misma forman un sistema de transmisión coaxial. Las "Hojas" radiantes están agarradas como se muestra en la figura, formando una circunferencia horizontal compuesta. El largo de cada uno de estos conductores el de aproximadamente 0.4 de longitud de onda. En apilamientos se usan intervalos de media longitud de onda. El diagrama horizontal prácticamente circular.</w:t>
+            </w:r>
+          </w:p>
+          <w:p>
+            <w:pPr>
+              <w:spacing w:before="100" w:beforeAutospacing="1" w:after="100" w:afterAutospacing="1" w:line="240" w:lineRule="auto"/>
+              <w:jc w:val="both"/>
+              <w:rPr>
+                <w:rFonts w:ascii="Arial" w:eastAsia="Times New Roman" w:hAnsi="Arial" w:cs="Arial"/>
+                <w:sz w:val="24"/>
+                <w:szCs w:val="24"/>
+                <w:lang w:eastAsia="es-PE"/>
+              </w:rPr>
+            </w:pPr>
+            <w:r>
+              <w:rPr>
+                <w:rFonts w:ascii="Arial" w:eastAsia="Times New Roman" w:hAnsi="Arial" w:cs="Arial"/>
+                <w:sz w:val="24"/>
+                <w:szCs w:val="24"/>
+                <w:lang w:eastAsia="es-PE"/>
+              </w:rPr>
+              <w:t xml:space="preserve">La antena Cohete que se muestra en la figura (f), es un cilindro vertical cerrado metálicamente en sus dos extremos, pero tiene una grieta abierta en un elemento del cilindro como muestra la figura </w:t>
             </w:r>
             <w:r>
               <w:rPr>
@@ -2416,7 +2507,7 @@
                 <w:lang w:eastAsia="es-PE"/>
               </w:rPr>
               <w:lastRenderedPageBreak/>
-              <w:t>BD. Líneas separadas de transmisión son proveídas en F para cada uno de los cuatro radiadores.</w:t>
+              <w:t>(slot), Esta alimentado como se muestra en el lugar donde se ve un corte en el cilindro estableciendo un voltaje a través de la grieta. La antena tiene un efecto externo como una distribución vertical de circunferencias horizontales. Las unidades apiladas son puestas muy juntas. El diámetro es mas o menos que media longitud de onda.</w:t>
             </w:r>
           </w:p>
           <w:p>
@@ -2437,91 +2528,6 @@
                 <w:szCs w:val="24"/>
                 <w:lang w:eastAsia="es-PE"/>
               </w:rPr>
-              <w:t>La figura (C) es un "Aldorf Loop" que es en forma de cuadrado, donde el largo de cuyo vértice es una cuestión de diseño, pero por propósitos descriptivos puede ser tomado por aproximadamente un tercio de longitud de onda. La corriente es entregada como se muestra en la figura, las corrientes en los cuatro radiadores son iguales en magnitud y parecidas en fase como se muestra en las flechas del diagrama. En apilamiento en un espacio vertical se usa una distancia de media onda.</w:t>
-            </w:r>
-          </w:p>
-          <w:p>
-            <w:pPr>
-              <w:spacing w:before="100" w:beforeAutospacing="1" w:after="100" w:afterAutospacing="1" w:line="240" w:lineRule="auto"/>
-              <w:jc w:val="both"/>
-              <w:rPr>
-                <w:rFonts w:ascii="Arial" w:eastAsia="Times New Roman" w:hAnsi="Arial" w:cs="Arial"/>
-                <w:sz w:val="24"/>
-                <w:szCs w:val="24"/>
-                <w:lang w:eastAsia="es-PE"/>
-              </w:rPr>
-            </w:pPr>
-            <w:r>
-              <w:rPr>
-                <w:rFonts w:ascii="Arial" w:eastAsia="Times New Roman" w:hAnsi="Arial" w:cs="Arial"/>
-                <w:sz w:val="24"/>
-                <w:szCs w:val="24"/>
-                <w:lang w:eastAsia="es-PE"/>
-              </w:rPr>
-              <w:t>La figura (d) muestra una antena circular que también se llama antena de loop. Los dos conductores circulares radiantes están eléctricamente rotos en B por un condensador plano paralelo sin perdida de continuidad mecánica y de fuerza, toda la construcción es capaz de ser soportada desde el punto A. El circulo mas bajo esta roto en C, de donde el sistema es alimentado en la forma de "Folded Dipole" (Dipolo Doblado) el "largo eléctrico" de la circunferencia (Tomando en cuenta la carga capacitiva de B) es de media onda. Físicamente la circunferencia es menos que esto. Esta antena esta enganchada a un mástil en el punto A y por lo tanto metálicamente a tierra. El mástil esta dentro de la circunferencia. La forma direcciones horizontal es elíptica, la máxima diferencia en campo de fuerza es un poco menos que 2 db. Cuando estas unidades están apiladas en vertical el espacio entre ellas es de una longitud de onda.</w:t>
-            </w:r>
-          </w:p>
-          <w:p>
-            <w:pPr>
-              <w:spacing w:before="100" w:beforeAutospacing="1" w:after="100" w:afterAutospacing="1" w:line="240" w:lineRule="auto"/>
-              <w:jc w:val="both"/>
-              <w:rPr>
-                <w:rFonts w:ascii="Arial" w:eastAsia="Times New Roman" w:hAnsi="Arial" w:cs="Arial"/>
-                <w:sz w:val="24"/>
-                <w:szCs w:val="24"/>
-                <w:lang w:eastAsia="es-PE"/>
-              </w:rPr>
-            </w:pPr>
-            <w:r>
-              <w:rPr>
-                <w:rFonts w:ascii="Arial" w:eastAsia="Times New Roman" w:hAnsi="Arial" w:cs="Arial"/>
-                <w:sz w:val="24"/>
-                <w:szCs w:val="24"/>
-                <w:lang w:eastAsia="es-PE"/>
-              </w:rPr>
-              <w:t>La antena "Coverleaf"esta mostrada en la figura (e). Esta consiste en una torre de estructura metálica delgada. En el centro hay un conductor que junto con la torre misma forman un sistema de transmisión coaxial. Las "Hojas" radiantes están agarradas como se muestra en la figura, formando una circunferencia horizontal compuesta. El largo de cada uno de estos conductores el de aproximadamente 0.4 de longitud de onda. En apilamientos se usan intervalos de media longitud de onda. El diagrama horizontal prácticamente circular.</w:t>
-            </w:r>
-          </w:p>
-          <w:p>
-            <w:pPr>
-              <w:spacing w:before="100" w:beforeAutospacing="1" w:after="100" w:afterAutospacing="1" w:line="240" w:lineRule="auto"/>
-              <w:jc w:val="both"/>
-              <w:rPr>
-                <w:rFonts w:ascii="Arial" w:eastAsia="Times New Roman" w:hAnsi="Arial" w:cs="Arial"/>
-                <w:sz w:val="24"/>
-                <w:szCs w:val="24"/>
-                <w:lang w:eastAsia="es-PE"/>
-              </w:rPr>
-            </w:pPr>
-            <w:r>
-              <w:rPr>
-                <w:rFonts w:ascii="Arial" w:eastAsia="Times New Roman" w:hAnsi="Arial" w:cs="Arial"/>
-                <w:sz w:val="24"/>
-                <w:szCs w:val="24"/>
-                <w:lang w:eastAsia="es-PE"/>
-              </w:rPr>
-              <w:t>La antena Cohete que se muestra en la figura (f), es un cilindro vertical cerrado metálicamente en sus dos extremos, pero tiene una grieta abierta en un elemento del cilindro como muestra la figura (slot), Esta alimentado como se muestra en el lugar donde se ve un corte en el cilindro estableciendo un voltaje a través de la grieta. La antena tiene un efecto externo como una distribución vertical de circunferencias horizontales. Las unidades apiladas son puestas muy juntas. El diámetro es mas o menos que media longitud de onda.</w:t>
-            </w:r>
-          </w:p>
-          <w:p>
-            <w:pPr>
-              <w:spacing w:before="100" w:beforeAutospacing="1" w:after="100" w:afterAutospacing="1" w:line="240" w:lineRule="auto"/>
-              <w:jc w:val="both"/>
-              <w:rPr>
-                <w:rFonts w:ascii="Arial" w:eastAsia="Times New Roman" w:hAnsi="Arial" w:cs="Arial"/>
-                <w:sz w:val="24"/>
-                <w:szCs w:val="24"/>
-                <w:lang w:eastAsia="es-PE"/>
-              </w:rPr>
-            </w:pPr>
-            <w:r>
-              <w:rPr>
-                <w:rFonts w:ascii="Arial" w:eastAsia="Times New Roman" w:hAnsi="Arial" w:cs="Arial"/>
-                <w:sz w:val="24"/>
-                <w:szCs w:val="24"/>
-                <w:lang w:eastAsia="es-PE"/>
-              </w:rPr>
-              <w:lastRenderedPageBreak/>
               <w:t>La figura (g) es una antena de circunferencia horizontal que tiene un particular sistema de alimentación coaxial.</w:t>
             </w:r>
           </w:p>
@@ -2728,8 +2734,8 @@
 </file>
 
 <file path=word/endnotes.xml><?xml version="1.0" encoding="utf-8"?>
-<w:endnotes xmlns:wpc="http://schemas.microsoft.com/office/word/2010/wordprocessingCanvas" xmlns:mc="http://schemas.openxmlformats.org/markup-compatibility/2006" xmlns:o="urn:schemas-microsoft-com:office:office" xmlns:r="http://schemas.openxmlformats.org/officeDocument/2006/relationships" xmlns:m="http://schemas.openxmlformats.org/officeDocument/2006/math" xmlns:v="urn:schemas-microsoft-com:vml" xmlns:wp14="http://schemas.microsoft.com/office/word/2010/wordprocessingDrawing" xmlns:wp="http://schemas.openxmlformats.org/drawingml/2006/wordprocessingDrawing" xmlns:w10="urn:schemas-microsoft-com:office:word" xmlns:w="http://schemas.openxmlformats.org/wordprocessingml/2006/main" xmlns:w14="http://schemas.microsoft.com/office/word/2010/wordml" xmlns:w15="http://schemas.microsoft.com/office/word/2012/wordml" xmlns:wpg="http://schemas.microsoft.com/office/word/2010/wordprocessingGroup" xmlns:wpi="http://schemas.microsoft.com/office/word/2010/wordprocessingInk" xmlns:wne="http://schemas.microsoft.com/office/word/2006/wordml" xmlns:wps="http://schemas.microsoft.com/office/word/2010/wordprocessingShape" mc:Ignorable="w14 w15 wp14">
-  <w:endnote w:type="separator" w:id="-1">
+<w:endnotes xmlns:ve="http://schemas.openxmlformats.org/markup-compatibility/2006" xmlns:o="urn:schemas-microsoft-com:office:office" xmlns:r="http://schemas.openxmlformats.org/officeDocument/2006/relationships" xmlns:m="http://schemas.openxmlformats.org/officeDocument/2006/math" xmlns:v="urn:schemas-microsoft-com:vml" xmlns:wp="http://schemas.openxmlformats.org/drawingml/2006/wordprocessingDrawing" xmlns:w10="urn:schemas-microsoft-com:office:word" xmlns:w="http://schemas.openxmlformats.org/wordprocessingml/2006/main" xmlns:wne="http://schemas.microsoft.com/office/word/2006/wordml">
+  <w:endnote w:type="separator" w:id="0">
     <w:p>
       <w:pPr>
         <w:spacing w:after="0" w:line="240" w:lineRule="auto"/>
@@ -2739,7 +2745,7 @@
       </w:r>
     </w:p>
   </w:endnote>
-  <w:endnote w:type="continuationSeparator" w:id="0">
+  <w:endnote w:type="continuationSeparator" w:id="1">
     <w:p>
       <w:pPr>
         <w:spacing w:after="0" w:line="240" w:lineRule="auto"/>
@@ -2753,7 +2759,7 @@
 </file>
 
 <file path=word/footer1.xml><?xml version="1.0" encoding="utf-8"?>
-<w:ftr xmlns:wpc="http://schemas.microsoft.com/office/word/2010/wordprocessingCanvas" xmlns:mc="http://schemas.openxmlformats.org/markup-compatibility/2006" xmlns:o="urn:schemas-microsoft-com:office:office" xmlns:r="http://schemas.openxmlformats.org/officeDocument/2006/relationships" xmlns:m="http://schemas.openxmlformats.org/officeDocument/2006/math" xmlns:v="urn:schemas-microsoft-com:vml" xmlns:wp14="http://schemas.microsoft.com/office/word/2010/wordprocessingDrawing" xmlns:wp="http://schemas.openxmlformats.org/drawingml/2006/wordprocessingDrawing" xmlns:w10="urn:schemas-microsoft-com:office:word" xmlns:w="http://schemas.openxmlformats.org/wordprocessingml/2006/main" xmlns:w14="http://schemas.microsoft.com/office/word/2010/wordml" xmlns:w15="http://schemas.microsoft.com/office/word/2012/wordml" xmlns:wpg="http://schemas.microsoft.com/office/word/2010/wordprocessingGroup" xmlns:wpi="http://schemas.microsoft.com/office/word/2010/wordprocessingInk" xmlns:wne="http://schemas.microsoft.com/office/word/2006/wordml" xmlns:wps="http://schemas.microsoft.com/office/word/2010/wordprocessingShape" mc:Ignorable="w14 w15 wp14">
+<w:ftr xmlns:ve="http://schemas.openxmlformats.org/markup-compatibility/2006" xmlns:o="urn:schemas-microsoft-com:office:office" xmlns:r="http://schemas.openxmlformats.org/officeDocument/2006/relationships" xmlns:m="http://schemas.openxmlformats.org/officeDocument/2006/math" xmlns:v="urn:schemas-microsoft-com:vml" xmlns:wp="http://schemas.openxmlformats.org/drawingml/2006/wordprocessingDrawing" xmlns:w10="urn:schemas-microsoft-com:office:word" xmlns:w="http://schemas.openxmlformats.org/wordprocessingml/2006/main" xmlns:wne="http://schemas.microsoft.com/office/word/2006/wordml">
   <w:p>
     <w:pPr>
       <w:pStyle w:val="Piedepgina"/>
@@ -2791,7 +2797,7 @@
         <w:color w:val="5B9BD5" w:themeColor="accent1"/>
         <w:lang w:val="es-ES"/>
       </w:rPr>
-      <w:t>4</w:t>
+      <w:t>1</w:t>
     </w:r>
     <w:r>
       <w:rPr>
@@ -2810,8 +2816,8 @@
 </file>
 
 <file path=word/footnotes.xml><?xml version="1.0" encoding="utf-8"?>
-<w:footnotes xmlns:wpc="http://schemas.microsoft.com/office/word/2010/wordprocessingCanvas" xmlns:mc="http://schemas.openxmlformats.org/markup-compatibility/2006" xmlns:o="urn:schemas-microsoft-com:office:office" xmlns:r="http://schemas.openxmlformats.org/officeDocument/2006/relationships" xmlns:m="http://schemas.openxmlformats.org/officeDocument/2006/math" xmlns:v="urn:schemas-microsoft-com:vml" xmlns:wp14="http://schemas.microsoft.com/office/word/2010/wordprocessingDrawing" xmlns:wp="http://schemas.openxmlformats.org/drawingml/2006/wordprocessingDrawing" xmlns:w10="urn:schemas-microsoft-com:office:word" xmlns:w="http://schemas.openxmlformats.org/wordprocessingml/2006/main" xmlns:w14="http://schemas.microsoft.com/office/word/2010/wordml" xmlns:w15="http://schemas.microsoft.com/office/word/2012/wordml" xmlns:wpg="http://schemas.microsoft.com/office/word/2010/wordprocessingGroup" xmlns:wpi="http://schemas.microsoft.com/office/word/2010/wordprocessingInk" xmlns:wne="http://schemas.microsoft.com/office/word/2006/wordml" xmlns:wps="http://schemas.microsoft.com/office/word/2010/wordprocessingShape" mc:Ignorable="w14 w15 wp14">
-  <w:footnote w:type="separator" w:id="-1">
+<w:footnotes xmlns:ve="http://schemas.openxmlformats.org/markup-compatibility/2006" xmlns:o="urn:schemas-microsoft-com:office:office" xmlns:r="http://schemas.openxmlformats.org/officeDocument/2006/relationships" xmlns:m="http://schemas.openxmlformats.org/officeDocument/2006/math" xmlns:v="urn:schemas-microsoft-com:vml" xmlns:wp="http://schemas.openxmlformats.org/drawingml/2006/wordprocessingDrawing" xmlns:w10="urn:schemas-microsoft-com:office:word" xmlns:w="http://schemas.openxmlformats.org/wordprocessingml/2006/main" xmlns:wne="http://schemas.microsoft.com/office/word/2006/wordml">
+  <w:footnote w:type="separator" w:id="0">
     <w:p>
       <w:pPr>
         <w:spacing w:after="0" w:line="240" w:lineRule="auto"/>
@@ -2821,7 +2827,7 @@
       </w:r>
     </w:p>
   </w:footnote>
-  <w:footnote w:type="continuationSeparator" w:id="0">
+  <w:footnote w:type="continuationSeparator" w:id="1">
     <w:p>
       <w:pPr>
         <w:spacing w:after="0" w:line="240" w:lineRule="auto"/>
@@ -2835,7 +2841,7 @@
 </file>
 
 <file path=word/header1.xml><?xml version="1.0" encoding="utf-8"?>
-<w:hdr xmlns:wpc="http://schemas.microsoft.com/office/word/2010/wordprocessingCanvas" xmlns:mc="http://schemas.openxmlformats.org/markup-compatibility/2006" xmlns:o="urn:schemas-microsoft-com:office:office" xmlns:r="http://schemas.openxmlformats.org/officeDocument/2006/relationships" xmlns:m="http://schemas.openxmlformats.org/officeDocument/2006/math" xmlns:v="urn:schemas-microsoft-com:vml" xmlns:wp14="http://schemas.microsoft.com/office/word/2010/wordprocessingDrawing" xmlns:wp="http://schemas.openxmlformats.org/drawingml/2006/wordprocessingDrawing" xmlns:w10="urn:schemas-microsoft-com:office:word" xmlns:w="http://schemas.openxmlformats.org/wordprocessingml/2006/main" xmlns:w14="http://schemas.microsoft.com/office/word/2010/wordml" xmlns:w15="http://schemas.microsoft.com/office/word/2012/wordml" xmlns:wpg="http://schemas.microsoft.com/office/word/2010/wordprocessingGroup" xmlns:wpi="http://schemas.microsoft.com/office/word/2010/wordprocessingInk" xmlns:wne="http://schemas.microsoft.com/office/word/2006/wordml" xmlns:wps="http://schemas.microsoft.com/office/word/2010/wordprocessingShape" mc:Ignorable="w14 w15 wp14">
+<w:hdr xmlns:ve="http://schemas.openxmlformats.org/markup-compatibility/2006" xmlns:o="urn:schemas-microsoft-com:office:office" xmlns:r="http://schemas.openxmlformats.org/officeDocument/2006/relationships" xmlns:m="http://schemas.openxmlformats.org/officeDocument/2006/math" xmlns:v="urn:schemas-microsoft-com:vml" xmlns:wp="http://schemas.openxmlformats.org/drawingml/2006/wordprocessingDrawing" xmlns:w10="urn:schemas-microsoft-com:office:word" xmlns:w="http://schemas.openxmlformats.org/wordprocessingml/2006/main" xmlns:wne="http://schemas.microsoft.com/office/word/2006/wordml">
   <w:p>
     <w:pPr>
       <w:pStyle w:val="Encabezado"/>
@@ -2848,7 +2854,7 @@
 </file>
 
 <file path=word/styles.xml><?xml version="1.0" encoding="utf-8"?>
-<w:styles xmlns:mc="http://schemas.openxmlformats.org/markup-compatibility/2006" xmlns:r="http://schemas.openxmlformats.org/officeDocument/2006/relationships" xmlns:w="http://schemas.openxmlformats.org/wordprocessingml/2006/main" xmlns:w14="http://schemas.microsoft.com/office/word/2010/wordml" xmlns:w15="http://schemas.microsoft.com/office/word/2012/wordml" mc:Ignorable="w14 w15">
+<w:styles xmlns:r="http://schemas.openxmlformats.org/officeDocument/2006/relationships" xmlns:w="http://schemas.openxmlformats.org/wordprocessingml/2006/main">
   <w:docDefaults>
     <w:rPrDefault>
       <w:rPr>
@@ -2864,378 +2870,144 @@
       </w:pPr>
     </w:pPrDefault>
   </w:docDefaults>
-  <w:latentStyles w:defLockedState="0" w:defUIPriority="99" w:defSemiHidden="0" w:defUnhideWhenUsed="0" w:defQFormat="0" w:count="371">
-    <w:lsdException w:name="Normal" w:uiPriority="0" w:qFormat="1"/>
-    <w:lsdException w:name="heading 1" w:uiPriority="9" w:qFormat="1"/>
-    <w:lsdException w:name="heading 2" w:semiHidden="1" w:uiPriority="9" w:unhideWhenUsed="1" w:qFormat="1"/>
-    <w:lsdException w:name="heading 3" w:semiHidden="1" w:uiPriority="9" w:unhideWhenUsed="1" w:qFormat="1"/>
-    <w:lsdException w:name="heading 4" w:semiHidden="1" w:uiPriority="9" w:unhideWhenUsed="1" w:qFormat="1"/>
-    <w:lsdException w:name="heading 5" w:semiHidden="1" w:uiPriority="9" w:unhideWhenUsed="1" w:qFormat="1"/>
-    <w:lsdException w:name="heading 6" w:semiHidden="1" w:uiPriority="9" w:unhideWhenUsed="1" w:qFormat="1"/>
-    <w:lsdException w:name="heading 7" w:semiHidden="1" w:uiPriority="9" w:unhideWhenUsed="1" w:qFormat="1"/>
-    <w:lsdException w:name="heading 8" w:semiHidden="1" w:uiPriority="9" w:unhideWhenUsed="1" w:qFormat="1"/>
-    <w:lsdException w:name="heading 9" w:semiHidden="1" w:uiPriority="9" w:unhideWhenUsed="1" w:qFormat="1"/>
-    <w:lsdException w:name="index 1" w:semiHidden="1" w:unhideWhenUsed="1"/>
-    <w:lsdException w:name="index 2" w:semiHidden="1" w:unhideWhenUsed="1"/>
-    <w:lsdException w:name="index 3" w:semiHidden="1" w:unhideWhenUsed="1"/>
-    <w:lsdException w:name="index 4" w:semiHidden="1" w:unhideWhenUsed="1"/>
-    <w:lsdException w:name="index 5" w:semiHidden="1" w:unhideWhenUsed="1"/>
-    <w:lsdException w:name="index 6" w:semiHidden="1" w:unhideWhenUsed="1"/>
-    <w:lsdException w:name="index 7" w:semiHidden="1" w:unhideWhenUsed="1"/>
-    <w:lsdException w:name="index 8" w:semiHidden="1" w:unhideWhenUsed="1"/>
-    <w:lsdException w:name="index 9" w:semiHidden="1" w:unhideWhenUsed="1"/>
-    <w:lsdException w:name="toc 1" w:semiHidden="1" w:uiPriority="39" w:unhideWhenUsed="1"/>
-    <w:lsdException w:name="toc 2" w:semiHidden="1" w:uiPriority="39" w:unhideWhenUsed="1"/>
-    <w:lsdException w:name="toc 3" w:semiHidden="1" w:uiPriority="39" w:unhideWhenUsed="1"/>
-    <w:lsdException w:name="toc 4" w:semiHidden="1" w:uiPriority="39" w:unhideWhenUsed="1"/>
-    <w:lsdException w:name="toc 5" w:semiHidden="1" w:uiPriority="39" w:unhideWhenUsed="1"/>
-    <w:lsdException w:name="toc 6" w:semiHidden="1" w:uiPriority="39" w:unhideWhenUsed="1"/>
-    <w:lsdException w:name="toc 7" w:semiHidden="1" w:uiPriority="39" w:unhideWhenUsed="1"/>
-    <w:lsdException w:name="toc 8" w:semiHidden="1" w:uiPriority="39" w:unhideWhenUsed="1"/>
-    <w:lsdException w:name="toc 9" w:semiHidden="1" w:uiPriority="39" w:unhideWhenUsed="1"/>
-    <w:lsdException w:name="Normal Indent" w:semiHidden="1" w:unhideWhenUsed="1"/>
-    <w:lsdException w:name="footnote text" w:semiHidden="1" w:unhideWhenUsed="1"/>
-    <w:lsdException w:name="annotation text" w:semiHidden="1" w:unhideWhenUsed="1"/>
-    <w:lsdException w:name="header" w:semiHidden="1" w:unhideWhenUsed="1"/>
-    <w:lsdException w:name="footer" w:semiHidden="1" w:unhideWhenUsed="1"/>
-    <w:lsdException w:name="index heading" w:semiHidden="1" w:unhideWhenUsed="1"/>
-    <w:lsdException w:name="caption" w:semiHidden="1" w:uiPriority="35" w:unhideWhenUsed="1" w:qFormat="1"/>
-    <w:lsdException w:name="table of figures" w:semiHidden="1" w:unhideWhenUsed="1"/>
-    <w:lsdException w:name="envelope address" w:semiHidden="1" w:unhideWhenUsed="1"/>
-    <w:lsdException w:name="envelope return" w:semiHidden="1" w:unhideWhenUsed="1"/>
-    <w:lsdException w:name="footnote reference" w:semiHidden="1" w:unhideWhenUsed="1"/>
-    <w:lsdException w:name="annotation reference" w:semiHidden="1" w:unhideWhenUsed="1"/>
-    <w:lsdException w:name="line number" w:semiHidden="1" w:unhideWhenUsed="1"/>
-    <w:lsdException w:name="page number" w:semiHidden="1" w:unhideWhenUsed="1"/>
-    <w:lsdException w:name="endnote reference" w:semiHidden="1" w:unhideWhenUsed="1"/>
-    <w:lsdException w:name="endnote text" w:semiHidden="1" w:unhideWhenUsed="1"/>
-    <w:lsdException w:name="table of authorities" w:semiHidden="1" w:unhideWhenUsed="1"/>
-    <w:lsdException w:name="macro" w:semiHidden="1" w:unhideWhenUsed="1"/>
-    <w:lsdException w:name="toa heading" w:semiHidden="1" w:unhideWhenUsed="1"/>
-    <w:lsdException w:name="List" w:semiHidden="1" w:unhideWhenUsed="1"/>
-    <w:lsdException w:name="List Bullet" w:semiHidden="1" w:unhideWhenUsed="1"/>
-    <w:lsdException w:name="List Number" w:semiHidden="1" w:unhideWhenUsed="1"/>
-    <w:lsdException w:name="List 2" w:semiHidden="1" w:unhideWhenUsed="1"/>
-    <w:lsdException w:name="List 3" w:semiHidden="1" w:unhideWhenUsed="1"/>
-    <w:lsdException w:name="List 4" w:semiHidden="1" w:unhideWhenUsed="1"/>
-    <w:lsdException w:name="List 5" w:semiHidden="1" w:unhideWhenUsed="1"/>
-    <w:lsdException w:name="List Bullet 2" w:semiHidden="1" w:unhideWhenUsed="1"/>
-    <w:lsdException w:name="List Bullet 3" w:semiHidden="1" w:unhideWhenUsed="1"/>
-    <w:lsdException w:name="List Bullet 4" w:semiHidden="1" w:unhideWhenUsed="1"/>
-    <w:lsdException w:name="List Bullet 5" w:semiHidden="1" w:unhideWhenUsed="1"/>
-    <w:lsdException w:name="List Number 2" w:semiHidden="1" w:unhideWhenUsed="1"/>
-    <w:lsdException w:name="List Number 3" w:semiHidden="1" w:unhideWhenUsed="1"/>
-    <w:lsdException w:name="List Number 4" w:semiHidden="1" w:unhideWhenUsed="1"/>
-    <w:lsdException w:name="List Number 5" w:semiHidden="1" w:unhideWhenUsed="1"/>
-    <w:lsdException w:name="Title" w:uiPriority="10" w:qFormat="1"/>
-    <w:lsdException w:name="Closing" w:semiHidden="1" w:unhideWhenUsed="1"/>
-    <w:lsdException w:name="Signature" w:semiHidden="1" w:unhideWhenUsed="1"/>
-    <w:lsdException w:name="Default Paragraph Font" w:semiHidden="1" w:uiPriority="1" w:unhideWhenUsed="1"/>
-    <w:lsdException w:name="Body Text" w:semiHidden="1" w:unhideWhenUsed="1"/>
-    <w:lsdException w:name="Body Text Indent" w:semiHidden="1" w:unhideWhenUsed="1"/>
-    <w:lsdException w:name="List Continue" w:semiHidden="1" w:unhideWhenUsed="1"/>
-    <w:lsdException w:name="List Continue 2" w:semiHidden="1" w:unhideWhenUsed="1"/>
-    <w:lsdException w:name="List Continue 3" w:semiHidden="1" w:unhideWhenUsed="1"/>
-    <w:lsdException w:name="List Continue 4" w:semiHidden="1" w:unhideWhenUsed="1"/>
-    <w:lsdException w:name="List Continue 5" w:semiHidden="1" w:unhideWhenUsed="1"/>
-    <w:lsdException w:name="Message Header" w:semiHidden="1" w:unhideWhenUsed="1"/>
-    <w:lsdException w:name="Subtitle" w:uiPriority="11" w:qFormat="1"/>
-    <w:lsdException w:name="Salutation" w:semiHidden="1" w:unhideWhenUsed="1"/>
-    <w:lsdException w:name="Date" w:semiHidden="1" w:unhideWhenUsed="1"/>
-    <w:lsdException w:name="Body Text First Indent" w:semiHidden="1" w:unhideWhenUsed="1"/>
-    <w:lsdException w:name="Body Text First Indent 2" w:semiHidden="1" w:unhideWhenUsed="1"/>
-    <w:lsdException w:name="Note Heading" w:semiHidden="1" w:unhideWhenUsed="1"/>
-    <w:lsdException w:name="Body Text 2" w:semiHidden="1" w:unhideWhenUsed="1"/>
-    <w:lsdException w:name="Body Text 3" w:semiHidden="1" w:unhideWhenUsed="1"/>
-    <w:lsdException w:name="Body Text Indent 2" w:semiHidden="1" w:unhideWhenUsed="1"/>
-    <w:lsdException w:name="Body Text Indent 3" w:semiHidden="1" w:unhideWhenUsed="1"/>
-    <w:lsdException w:name="Block Text" w:semiHidden="1" w:unhideWhenUsed="1"/>
-    <w:lsdException w:name="Hyperlink" w:semiHidden="1" w:unhideWhenUsed="1"/>
-    <w:lsdException w:name="FollowedHyperlink" w:semiHidden="1" w:unhideWhenUsed="1"/>
-    <w:lsdException w:name="Strong" w:uiPriority="22" w:qFormat="1"/>
-    <w:lsdException w:name="Emphasis" w:uiPriority="20" w:qFormat="1"/>
-    <w:lsdException w:name="Document Map" w:semiHidden="1" w:unhideWhenUsed="1"/>
-    <w:lsdException w:name="Plain Text" w:semiHidden="1" w:unhideWhenUsed="1"/>
-    <w:lsdException w:name="E-mail Signature" w:semiHidden="1" w:unhideWhenUsed="1"/>
-    <w:lsdException w:name="HTML Top of Form" w:semiHidden="1" w:unhideWhenUsed="1"/>
-    <w:lsdException w:name="HTML Bottom of Form" w:semiHidden="1" w:unhideWhenUsed="1"/>
-    <w:lsdException w:name="Normal (Web)" w:semiHidden="1" w:unhideWhenUsed="1"/>
-    <w:lsdException w:name="HTML Acronym" w:semiHidden="1" w:unhideWhenUsed="1"/>
-    <w:lsdException w:name="HTML Address" w:semiHidden="1" w:unhideWhenUsed="1"/>
-    <w:lsdException w:name="HTML Cite" w:semiHidden="1" w:unhideWhenUsed="1"/>
-    <w:lsdException w:name="HTML Code" w:semiHidden="1" w:unhideWhenUsed="1"/>
-    <w:lsdException w:name="HTML Definition" w:semiHidden="1" w:unhideWhenUsed="1"/>
-    <w:lsdException w:name="HTML Keyboard" w:semiHidden="1" w:unhideWhenUsed="1"/>
-    <w:lsdException w:name="HTML Preformatted" w:semiHidden="1" w:unhideWhenUsed="1"/>
-    <w:lsdException w:name="HTML Sample" w:semiHidden="1" w:unhideWhenUsed="1"/>
-    <w:lsdException w:name="HTML Typewriter" w:semiHidden="1" w:unhideWhenUsed="1"/>
-    <w:lsdException w:name="HTML Variable" w:semiHidden="1" w:unhideWhenUsed="1"/>
-    <w:lsdException w:name="Normal Table" w:semiHidden="1" w:unhideWhenUsed="1"/>
-    <w:lsdException w:name="annotation subject" w:semiHidden="1" w:unhideWhenUsed="1"/>
-    <w:lsdException w:name="No List" w:semiHidden="1" w:unhideWhenUsed="1"/>
-    <w:lsdException w:name="Outline List 1" w:semiHidden="1" w:unhideWhenUsed="1"/>
-    <w:lsdException w:name="Outline List 2" w:semiHidden="1" w:unhideWhenUsed="1"/>
-    <w:lsdException w:name="Outline List 3" w:semiHidden="1" w:unhideWhenUsed="1"/>
-    <w:lsdException w:name="Table Simple 1" w:semiHidden="1" w:unhideWhenUsed="1"/>
-    <w:lsdException w:name="Table Simple 2" w:semiHidden="1" w:unhideWhenUsed="1"/>
-    <w:lsdException w:name="Table Simple 3" w:semiHidden="1" w:unhideWhenUsed="1"/>
-    <w:lsdException w:name="Table Classic 1" w:semiHidden="1" w:unhideWhenUsed="1"/>
-    <w:lsdException w:name="Table Classic 2" w:semiHidden="1" w:unhideWhenUsed="1"/>
-    <w:lsdException w:name="Table Classic 3" w:semiHidden="1" w:unhideWhenUsed="1"/>
-    <w:lsdException w:name="Table Classic 4" w:semiHidden="1" w:unhideWhenUsed="1"/>
-    <w:lsdException w:name="Table Colorful 1" w:semiHidden="1" w:unhideWhenUsed="1"/>
-    <w:lsdException w:name="Table Colorful 2" w:semiHidden="1" w:unhideWhenUsed="1"/>
-    <w:lsdException w:name="Table Colorful 3" w:semiHidden="1" w:unhideWhenUsed="1"/>
-    <w:lsdException w:name="Table Columns 1" w:semiHidden="1" w:unhideWhenUsed="1"/>
-    <w:lsdException w:name="Table Columns 2" w:semiHidden="1" w:unhideWhenUsed="1"/>
-    <w:lsdException w:name="Table Columns 3" w:semiHidden="1" w:unhideWhenUsed="1"/>
-    <w:lsdException w:name="Table Columns 4" w:semiHidden="1" w:unhideWhenUsed="1"/>
-    <w:lsdException w:name="Table Columns 5" w:semiHidden="1" w:unhideWhenUsed="1"/>
-    <w:lsdException w:name="Table Grid 1" w:semiHidden="1" w:unhideWhenUsed="1"/>
-    <w:lsdException w:name="Table Grid 2" w:semiHidden="1" w:unhideWhenUsed="1"/>
-    <w:lsdException w:name="Table Grid 3" w:semiHidden="1" w:unhideWhenUsed="1"/>
-    <w:lsdException w:name="Table Grid 4" w:semiHidden="1" w:unhideWhenUsed="1"/>
-    <w:lsdException w:name="Table Grid 5" w:semiHidden="1" w:unhideWhenUsed="1"/>
-    <w:lsdException w:name="Table Grid 6" w:semiHidden="1" w:unhideWhenUsed="1"/>
-    <w:lsdException w:name="Table Grid 7" w:semiHidden="1" w:unhideWhenUsed="1"/>
-    <w:lsdException w:name="Table Grid 8" w:semiHidden="1" w:unhideWhenUsed="1"/>
-    <w:lsdException w:name="Table List 1" w:semiHidden="1" w:unhideWhenUsed="1"/>
-    <w:lsdException w:name="Table List 2" w:semiHidden="1" w:unhideWhenUsed="1"/>
-    <w:lsdException w:name="Table List 3" w:semiHidden="1" w:unhideWhenUsed="1"/>
-    <w:lsdException w:name="Table List 4" w:semiHidden="1" w:unhideWhenUsed="1"/>
-    <w:lsdException w:name="Table List 5" w:semiHidden="1" w:unhideWhenUsed="1"/>
-    <w:lsdException w:name="Table List 6" w:semiHidden="1" w:unhideWhenUsed="1"/>
-    <w:lsdException w:name="Table List 7" w:semiHidden="1" w:unhideWhenUsed="1"/>
-    <w:lsdException w:name="Table List 8" w:semiHidden="1" w:unhideWhenUsed="1"/>
-    <w:lsdException w:name="Table 3D effects 1" w:semiHidden="1" w:unhideWhenUsed="1"/>
-    <w:lsdException w:name="Table 3D effects 2" w:semiHidden="1" w:unhideWhenUsed="1"/>
-    <w:lsdException w:name="Table 3D effects 3" w:semiHidden="1" w:unhideWhenUsed="1"/>
-    <w:lsdException w:name="Table Contemporary" w:semiHidden="1" w:unhideWhenUsed="1"/>
-    <w:lsdException w:name="Table Elegant" w:semiHidden="1" w:unhideWhenUsed="1"/>
-    <w:lsdException w:name="Table Professional" w:semiHidden="1" w:unhideWhenUsed="1"/>
-    <w:lsdException w:name="Table Subtle 1" w:semiHidden="1" w:unhideWhenUsed="1"/>
-    <w:lsdException w:name="Table Subtle 2" w:semiHidden="1" w:unhideWhenUsed="1"/>
-    <w:lsdException w:name="Table Web 1" w:semiHidden="1" w:unhideWhenUsed="1"/>
-    <w:lsdException w:name="Table Web 2" w:semiHidden="1" w:unhideWhenUsed="1"/>
-    <w:lsdException w:name="Table Web 3" w:semiHidden="1" w:unhideWhenUsed="1"/>
-    <w:lsdException w:name="Balloon Text" w:semiHidden="1" w:unhideWhenUsed="1"/>
-    <w:lsdException w:name="Table Grid" w:uiPriority="39"/>
-    <w:lsdException w:name="Table Theme" w:semiHidden="1" w:unhideWhenUsed="1"/>
-    <w:lsdException w:name="Placeholder Text" w:semiHidden="1"/>
-    <w:lsdException w:name="No Spacing" w:uiPriority="1" w:qFormat="1"/>
-    <w:lsdException w:name="Light Shading" w:uiPriority="60"/>
-    <w:lsdException w:name="Light List" w:uiPriority="61"/>
-    <w:lsdException w:name="Light Grid" w:uiPriority="62"/>
-    <w:lsdException w:name="Medium Shading 1" w:uiPriority="63"/>
-    <w:lsdException w:name="Medium Shading 2" w:uiPriority="64"/>
-    <w:lsdException w:name="Medium List 1" w:uiPriority="65"/>
-    <w:lsdException w:name="Medium List 2" w:uiPriority="66"/>
-    <w:lsdException w:name="Medium Grid 1" w:uiPriority="67"/>
-    <w:lsdException w:name="Medium Grid 2" w:uiPriority="68"/>
-    <w:lsdException w:name="Medium Grid 3" w:uiPriority="69"/>
-    <w:lsdException w:name="Dark List" w:uiPriority="70"/>
-    <w:lsdException w:name="Colorful Shading" w:uiPriority="71"/>
-    <w:lsdException w:name="Colorful List" w:uiPriority="72"/>
-    <w:lsdException w:name="Colorful Grid" w:uiPriority="73"/>
-    <w:lsdException w:name="Light Shading Accent 1" w:uiPriority="60"/>
-    <w:lsdException w:name="Light List Accent 1" w:uiPriority="61"/>
-    <w:lsdException w:name="Light Grid Accent 1" w:uiPriority="62"/>
-    <w:lsdException w:name="Medium Shading 1 Accent 1" w:uiPriority="63"/>
-    <w:lsdException w:name="Medium Shading 2 Accent 1" w:uiPriority="64"/>
-    <w:lsdException w:name="Medium List 1 Accent 1" w:uiPriority="65"/>
-    <w:lsdException w:name="Revision" w:semiHidden="1"/>
-    <w:lsdException w:name="List Paragraph" w:uiPriority="34" w:qFormat="1"/>
-    <w:lsdException w:name="Quote" w:uiPriority="29" w:qFormat="1"/>
-    <w:lsdException w:name="Intense Quote" w:uiPriority="30" w:qFormat="1"/>
-    <w:lsdException w:name="Medium List 2 Accent 1" w:uiPriority="66"/>
-    <w:lsdException w:name="Medium Grid 1 Accent 1" w:uiPriority="67"/>
-    <w:lsdException w:name="Medium Grid 2 Accent 1" w:uiPriority="68"/>
-    <w:lsdException w:name="Medium Grid 3 Accent 1" w:uiPriority="69"/>
-    <w:lsdException w:name="Dark List Accent 1" w:uiPriority="70"/>
-    <w:lsdException w:name="Colorful Shading Accent 1" w:uiPriority="71"/>
-    <w:lsdException w:name="Colorful List Accent 1" w:uiPriority="72"/>
-    <w:lsdException w:name="Colorful Grid Accent 1" w:uiPriority="73"/>
-    <w:lsdException w:name="Light Shading Accent 2" w:uiPriority="60"/>
-    <w:lsdException w:name="Light List Accent 2" w:uiPriority="61"/>
-    <w:lsdException w:name="Light Grid Accent 2" w:uiPriority="62"/>
-    <w:lsdException w:name="Medium Shading 1 Accent 2" w:uiPriority="63"/>
-    <w:lsdException w:name="Medium Shading 2 Accent 2" w:uiPriority="64"/>
-    <w:lsdException w:name="Medium List 1 Accent 2" w:uiPriority="65"/>
-    <w:lsdException w:name="Medium List 2 Accent 2" w:uiPriority="66"/>
-    <w:lsdException w:name="Medium Grid 1 Accent 2" w:uiPriority="67"/>
-    <w:lsdException w:name="Medium Grid 2 Accent 2" w:uiPriority="68"/>
-    <w:lsdException w:name="Medium Grid 3 Accent 2" w:uiPriority="69"/>
-    <w:lsdException w:name="Dark List Accent 2" w:uiPriority="70"/>
-    <w:lsdException w:name="Colorful Shading Accent 2" w:uiPriority="71"/>
-    <w:lsdException w:name="Colorful List Accent 2" w:uiPriority="72"/>
-    <w:lsdException w:name="Colorful Grid Accent 2" w:uiPriority="73"/>
-    <w:lsdException w:name="Light Shading Accent 3" w:uiPriority="60"/>
-    <w:lsdException w:name="Light List Accent 3" w:uiPriority="61"/>
-    <w:lsdException w:name="Light Grid Accent 3" w:uiPriority="62"/>
-    <w:lsdException w:name="Medium Shading 1 Accent 3" w:uiPriority="63"/>
-    <w:lsdException w:name="Medium Shading 2 Accent 3" w:uiPriority="64"/>
-    <w:lsdException w:name="Medium List 1 Accent 3" w:uiPriority="65"/>
-    <w:lsdException w:name="Medium List 2 Accent 3" w:uiPriority="66"/>
-    <w:lsdException w:name="Medium Grid 1 Accent 3" w:uiPriority="67"/>
-    <w:lsdException w:name="Medium Grid 2 Accent 3" w:uiPriority="68"/>
-    <w:lsdException w:name="Medium Grid 3 Accent 3" w:uiPriority="69"/>
-    <w:lsdException w:name="Dark List Accent 3" w:uiPriority="70"/>
-    <w:lsdException w:name="Colorful Shading Accent 3" w:uiPriority="71"/>
-    <w:lsdException w:name="Colorful List Accent 3" w:uiPriority="72"/>
-    <w:lsdException w:name="Colorful Grid Accent 3" w:uiPriority="73"/>
-    <w:lsdException w:name="Light Shading Accent 4" w:uiPriority="60"/>
-    <w:lsdException w:name="Light List Accent 4" w:uiPriority="61"/>
-    <w:lsdException w:name="Light Grid Accent 4" w:uiPriority="62"/>
-    <w:lsdException w:name="Medium Shading 1 Accent 4" w:uiPriority="63"/>
-    <w:lsdException w:name="Medium Shading 2 Accent 4" w:uiPriority="64"/>
-    <w:lsdException w:name="Medium List 1 Accent 4" w:uiPriority="65"/>
-    <w:lsdException w:name="Medium List 2 Accent 4" w:uiPriority="66"/>
-    <w:lsdException w:name="Medium Grid 1 Accent 4" w:uiPriority="67"/>
-    <w:lsdException w:name="Medium Grid 2 Accent 4" w:uiPriority="68"/>
-    <w:lsdException w:name="Medium Grid 3 Accent 4" w:uiPriority="69"/>
-    <w:lsdException w:name="Dark List Accent 4" w:uiPriority="70"/>
-    <w:lsdException w:name="Colorful Shading Accent 4" w:uiPriority="71"/>
-    <w:lsdException w:name="Colorful List Accent 4" w:uiPriority="72"/>
-    <w:lsdException w:name="Colorful Grid Accent 4" w:uiPriority="73"/>
-    <w:lsdException w:name="Light Shading Accent 5" w:uiPriority="60"/>
-    <w:lsdException w:name="Light List Accent 5" w:uiPriority="61"/>
-    <w:lsdException w:name="Light Grid Accent 5" w:uiPriority="62"/>
-    <w:lsdException w:name="Medium Shading 1 Accent 5" w:uiPriority="63"/>
-    <w:lsdException w:name="Medium Shading 2 Accent 5" w:uiPriority="64"/>
-    <w:lsdException w:name="Medium List 1 Accent 5" w:uiPriority="65"/>
-    <w:lsdException w:name="Medium List 2 Accent 5" w:uiPriority="66"/>
-    <w:lsdException w:name="Medium Grid 1 Accent 5" w:uiPriority="67"/>
-    <w:lsdException w:name="Medium Grid 2 Accent 5" w:uiPriority="68"/>
-    <w:lsdException w:name="Medium Grid 3 Accent 5" w:uiPriority="69"/>
-    <w:lsdException w:name="Dark List Accent 5" w:uiPriority="70"/>
-    <w:lsdException w:name="Colorful Shading Accent 5" w:uiPriority="71"/>
-    <w:lsdException w:name="Colorful List Accent 5" w:uiPriority="72"/>
-    <w:lsdException w:name="Colorful Grid Accent 5" w:uiPriority="73"/>
-    <w:lsdException w:name="Light Shading Accent 6" w:uiPriority="60"/>
-    <w:lsdException w:name="Light List Accent 6" w:uiPriority="61"/>
-    <w:lsdException w:name="Light Grid Accent 6" w:uiPriority="62"/>
-    <w:lsdException w:name="Medium Shading 1 Accent 6" w:uiPriority="63"/>
-    <w:lsdException w:name="Medium Shading 2 Accent 6" w:uiPriority="64"/>
-    <w:lsdException w:name="Medium List 1 Accent 6" w:uiPriority="65"/>
-    <w:lsdException w:name="Medium List 2 Accent 6" w:uiPriority="66"/>
-    <w:lsdException w:name="Medium Grid 1 Accent 6" w:uiPriority="67"/>
-    <w:lsdException w:name="Medium Grid 2 Accent 6" w:uiPriority="68"/>
-    <w:lsdException w:name="Medium Grid 3 Accent 6" w:uiPriority="69"/>
-    <w:lsdException w:name="Dark List Accent 6" w:uiPriority="70"/>
-    <w:lsdException w:name="Colorful Shading Accent 6" w:uiPriority="71"/>
-    <w:lsdException w:name="Colorful List Accent 6" w:uiPriority="72"/>
-    <w:lsdException w:name="Colorful Grid Accent 6" w:uiPriority="73"/>
-    <w:lsdException w:name="Subtle Emphasis" w:uiPriority="19" w:qFormat="1"/>
-    <w:lsdException w:name="Intense Emphasis" w:uiPriority="21" w:qFormat="1"/>
-    <w:lsdException w:name="Subtle Reference" w:uiPriority="31" w:qFormat="1"/>
-    <w:lsdException w:name="Intense Reference" w:uiPriority="32" w:qFormat="1"/>
-    <w:lsdException w:name="Book Title" w:uiPriority="33" w:qFormat="1"/>
-    <w:lsdException w:name="Bibliography" w:semiHidden="1" w:uiPriority="37" w:unhideWhenUsed="1"/>
-    <w:lsdException w:name="TOC Heading" w:semiHidden="1" w:uiPriority="39" w:unhideWhenUsed="1" w:qFormat="1"/>
-    <w:lsdException w:name="Plain Table 1" w:uiPriority="41"/>
-    <w:lsdException w:name="Plain Table 2" w:uiPriority="42"/>
-    <w:lsdException w:name="Plain Table 3" w:uiPriority="43"/>
-    <w:lsdException w:name="Plain Table 4" w:uiPriority="44"/>
-    <w:lsdException w:name="Plain Table 5" w:uiPriority="45"/>
-    <w:lsdException w:name="Grid Table Light" w:uiPriority="40"/>
-    <w:lsdException w:name="Grid Table 1 Light" w:uiPriority="46"/>
-    <w:lsdException w:name="Grid Table 2" w:uiPriority="47"/>
-    <w:lsdException w:name="Grid Table 3" w:uiPriority="48"/>
-    <w:lsdException w:name="Grid Table 4" w:uiPriority="49"/>
-    <w:lsdException w:name="Grid Table 5 Dark" w:uiPriority="50"/>
-    <w:lsdException w:name="Grid Table 6 Colorful" w:uiPriority="51"/>
-    <w:lsdException w:name="Grid Table 7 Colorful" w:uiPriority="52"/>
-    <w:lsdException w:name="Grid Table 1 Light Accent 1" w:uiPriority="46"/>
-    <w:lsdException w:name="Grid Table 2 Accent 1" w:uiPriority="47"/>
-    <w:lsdException w:name="Grid Table 3 Accent 1" w:uiPriority="48"/>
-    <w:lsdException w:name="Grid Table 4 Accent 1" w:uiPriority="49"/>
-    <w:lsdException w:name="Grid Table 5 Dark Accent 1" w:uiPriority="50"/>
-    <w:lsdException w:name="Grid Table 6 Colorful Accent 1" w:uiPriority="51"/>
-    <w:lsdException w:name="Grid Table 7 Colorful Accent 1" w:uiPriority="52"/>
-    <w:lsdException w:name="Grid Table 1 Light Accent 2" w:uiPriority="46"/>
-    <w:lsdException w:name="Grid Table 2 Accent 2" w:uiPriority="47"/>
-    <w:lsdException w:name="Grid Table 3 Accent 2" w:uiPriority="48"/>
-    <w:lsdException w:name="Grid Table 4 Accent 2" w:uiPriority="49"/>
-    <w:lsdException w:name="Grid Table 5 Dark Accent 2" w:uiPriority="50"/>
-    <w:lsdException w:name="Grid Table 6 Colorful Accent 2" w:uiPriority="51"/>
-    <w:lsdException w:name="Grid Table 7 Colorful Accent 2" w:uiPriority="52"/>
-    <w:lsdException w:name="Grid Table 1 Light Accent 3" w:uiPriority="46"/>
-    <w:lsdException w:name="Grid Table 2 Accent 3" w:uiPriority="47"/>
-    <w:lsdException w:name="Grid Table 3 Accent 3" w:uiPriority="48"/>
-    <w:lsdException w:name="Grid Table 4 Accent 3" w:uiPriority="49"/>
-    <w:lsdException w:name="Grid Table 5 Dark Accent 3" w:uiPriority="50"/>
-    <w:lsdException w:name="Grid Table 6 Colorful Accent 3" w:uiPriority="51"/>
-    <w:lsdException w:name="Grid Table 7 Colorful Accent 3" w:uiPriority="52"/>
-    <w:lsdException w:name="Grid Table 1 Light Accent 4" w:uiPriority="46"/>
-    <w:lsdException w:name="Grid Table 2 Accent 4" w:uiPriority="47"/>
-    <w:lsdException w:name="Grid Table 3 Accent 4" w:uiPriority="48"/>
-    <w:lsdException w:name="Grid Table 4 Accent 4" w:uiPriority="49"/>
-    <w:lsdException w:name="Grid Table 5 Dark Accent 4" w:uiPriority="50"/>
-    <w:lsdException w:name="Grid Table 6 Colorful Accent 4" w:uiPriority="51"/>
-    <w:lsdException w:name="Grid Table 7 Colorful Accent 4" w:uiPriority="52"/>
-    <w:lsdException w:name="Grid Table 1 Light Accent 5" w:uiPriority="46"/>
-    <w:lsdException w:name="Grid Table 2 Accent 5" w:uiPriority="47"/>
-    <w:lsdException w:name="Grid Table 3 Accent 5" w:uiPriority="48"/>
-    <w:lsdException w:name="Grid Table 4 Accent 5" w:uiPriority="49"/>
-    <w:lsdException w:name="Grid Table 5 Dark Accent 5" w:uiPriority="50"/>
-    <w:lsdException w:name="Grid Table 6 Colorful Accent 5" w:uiPriority="51"/>
-    <w:lsdException w:name="Grid Table 7 Colorful Accent 5" w:uiPriority="52"/>
-    <w:lsdException w:name="Grid Table 1 Light Accent 6" w:uiPriority="46"/>
-    <w:lsdException w:name="Grid Table 2 Accent 6" w:uiPriority="47"/>
-    <w:lsdException w:name="Grid Table 3 Accent 6" w:uiPriority="48"/>
-    <w:lsdException w:name="Grid Table 4 Accent 6" w:uiPriority="49"/>
-    <w:lsdException w:name="Grid Table 5 Dark Accent 6" w:uiPriority="50"/>
-    <w:lsdException w:name="Grid Table 6 Colorful Accent 6" w:uiPriority="51"/>
-    <w:lsdException w:name="Grid Table 7 Colorful Accent 6" w:uiPriority="52"/>
-    <w:lsdException w:name="List Table 1 Light" w:uiPriority="46"/>
-    <w:lsdException w:name="List Table 2" w:uiPriority="47"/>
-    <w:lsdException w:name="List Table 3" w:uiPriority="48"/>
-    <w:lsdException w:name="List Table 4" w:uiPriority="49"/>
-    <w:lsdException w:name="List Table 5 Dark" w:uiPriority="50"/>
-    <w:lsdException w:name="List Table 6 Colorful" w:uiPriority="51"/>
-    <w:lsdException w:name="List Table 7 Colorful" w:uiPriority="52"/>
-    <w:lsdException w:name="List Table 1 Light Accent 1" w:uiPriority="46"/>
-    <w:lsdException w:name="List Table 2 Accent 1" w:uiPriority="47"/>
-    <w:lsdException w:name="List Table 3 Accent 1" w:uiPriority="48"/>
-    <w:lsdException w:name="List Table 4 Accent 1" w:uiPriority="49"/>
-    <w:lsdException w:name="List Table 5 Dark Accent 1" w:uiPriority="50"/>
-    <w:lsdException w:name="List Table 6 Colorful Accent 1" w:uiPriority="51"/>
-    <w:lsdException w:name="List Table 7 Colorful Accent 1" w:uiPriority="52"/>
-    <w:lsdException w:name="List Table 1 Light Accent 2" w:uiPriority="46"/>
-    <w:lsdException w:name="List Table 2 Accent 2" w:uiPriority="47"/>
-    <w:lsdException w:name="List Table 3 Accent 2" w:uiPriority="48"/>
-    <w:lsdException w:name="List Table 4 Accent 2" w:uiPriority="49"/>
-    <w:lsdException w:name="List Table 5 Dark Accent 2" w:uiPriority="50"/>
-    <w:lsdException w:name="List Table 6 Colorful Accent 2" w:uiPriority="51"/>
-    <w:lsdException w:name="List Table 7 Colorful Accent 2" w:uiPriority="52"/>
-    <w:lsdException w:name="List Table 1 Light Accent 3" w:uiPriority="46"/>
-    <w:lsdException w:name="List Table 2 Accent 3" w:uiPriority="47"/>
-    <w:lsdException w:name="List Table 3 Accent 3" w:uiPriority="48"/>
-    <w:lsdException w:name="List Table 4 Accent 3" w:uiPriority="49"/>
-    <w:lsdException w:name="List Table 5 Dark Accent 3" w:uiPriority="50"/>
-    <w:lsdException w:name="List Table 6 Colorful Accent 3" w:uiPriority="51"/>
-    <w:lsdException w:name="List Table 7 Colorful Accent 3" w:uiPriority="52"/>
-    <w:lsdException w:name="List Table 1 Light Accent 4" w:uiPriority="46"/>
-    <w:lsdException w:name="List Table 2 Accent 4" w:uiPriority="47"/>
-    <w:lsdException w:name="List Table 3 Accent 4" w:uiPriority="48"/>
-    <w:lsdException w:name="List Table 4 Accent 4" w:uiPriority="49"/>
-    <w:lsdException w:name="List Table 5 Dark Accent 4" w:uiPriority="50"/>
-    <w:lsdException w:name="List Table 6 Colorful Accent 4" w:uiPriority="51"/>
-    <w:lsdException w:name="List Table 7 Colorful Accent 4" w:uiPriority="52"/>
-    <w:lsdException w:name="List Table 1 Light Accent 5" w:uiPriority="46"/>
-    <w:lsdException w:name="List Table 2 Accent 5" w:uiPriority="47"/>
-    <w:lsdException w:name="List Table 3 Accent 5" w:uiPriority="48"/>
-    <w:lsdException w:name="List Table 4 Accent 5" w:uiPriority="49"/>
-    <w:lsdException w:name="List Table 5 Dark Accent 5" w:uiPriority="50"/>
-    <w:lsdException w:name="List Table 6 Colorful Accent 5" w:uiPriority="51"/>
-    <w:lsdException w:name="List Table 7 Colorful Accent 5" w:uiPriority="52"/>
-    <w:lsdException w:name="List Table 1 Light Accent 6" w:uiPriority="46"/>
-    <w:lsdException w:name="List Table 2 Accent 6" w:uiPriority="47"/>
-    <w:lsdException w:name="List Table 3 Accent 6" w:uiPriority="48"/>
-    <w:lsdException w:name="List Table 4 Accent 6" w:uiPriority="49"/>
-    <w:lsdException w:name="List Table 5 Dark Accent 6" w:uiPriority="50"/>
-    <w:lsdException w:name="List Table 6 Colorful Accent 6" w:uiPriority="51"/>
-    <w:lsdException w:name="List Table 7 Colorful Accent 6" w:uiPriority="52"/>
+  <w:latentStyles w:defLockedState="0" w:defUIPriority="99" w:defSemiHidden="1" w:defUnhideWhenUsed="1" w:defQFormat="0" w:count="267">
+    <w:lsdException w:name="Normal" w:semiHidden="0" w:uiPriority="0" w:unhideWhenUsed="0" w:qFormat="1"/>
+    <w:lsdException w:name="heading 1" w:semiHidden="0" w:uiPriority="9" w:unhideWhenUsed="0" w:qFormat="1"/>
+    <w:lsdException w:name="heading 2" w:uiPriority="9" w:qFormat="1"/>
+    <w:lsdException w:name="heading 3" w:uiPriority="9" w:qFormat="1"/>
+    <w:lsdException w:name="heading 4" w:uiPriority="9" w:qFormat="1"/>
+    <w:lsdException w:name="heading 5" w:uiPriority="9" w:qFormat="1"/>
+    <w:lsdException w:name="heading 6" w:uiPriority="9" w:qFormat="1"/>
+    <w:lsdException w:name="heading 7" w:uiPriority="9" w:qFormat="1"/>
+    <w:lsdException w:name="heading 8" w:uiPriority="9" w:qFormat="1"/>
+    <w:lsdException w:name="heading 9" w:uiPriority="9" w:qFormat="1"/>
+    <w:lsdException w:name="toc 1" w:uiPriority="39"/>
+    <w:lsdException w:name="toc 2" w:uiPriority="39"/>
+    <w:lsdException w:name="toc 3" w:uiPriority="39"/>
+    <w:lsdException w:name="toc 4" w:uiPriority="39"/>
+    <w:lsdException w:name="toc 5" w:uiPriority="39"/>
+    <w:lsdException w:name="toc 6" w:uiPriority="39"/>
+    <w:lsdException w:name="toc 7" w:uiPriority="39"/>
+    <w:lsdException w:name="toc 8" w:uiPriority="39"/>
+    <w:lsdException w:name="toc 9" w:uiPriority="39"/>
+    <w:lsdException w:name="caption" w:uiPriority="35" w:qFormat="1"/>
+    <w:lsdException w:name="Title" w:semiHidden="0" w:uiPriority="10" w:unhideWhenUsed="0" w:qFormat="1"/>
+    <w:lsdException w:name="Default Paragraph Font" w:uiPriority="1"/>
+    <w:lsdException w:name="Subtitle" w:semiHidden="0" w:uiPriority="11" w:unhideWhenUsed="0" w:qFormat="1"/>
+    <w:lsdException w:name="Strong" w:semiHidden="0" w:uiPriority="22" w:unhideWhenUsed="0" w:qFormat="1"/>
+    <w:lsdException w:name="Emphasis" w:semiHidden="0" w:uiPriority="20" w:unhideWhenUsed="0" w:qFormat="1"/>
+    <w:lsdException w:name="Table Grid" w:semiHidden="0" w:uiPriority="39" w:unhideWhenUsed="0"/>
+    <w:lsdException w:name="Placeholder Text" w:unhideWhenUsed="0"/>
+    <w:lsdException w:name="No Spacing" w:semiHidden="0" w:uiPriority="1" w:unhideWhenUsed="0" w:qFormat="1"/>
+    <w:lsdException w:name="Light Shading" w:semiHidden="0" w:uiPriority="60" w:unhideWhenUsed="0"/>
+    <w:lsdException w:name="Light List" w:semiHidden="0" w:uiPriority="61" w:unhideWhenUsed="0"/>
+    <w:lsdException w:name="Light Grid" w:semiHidden="0" w:uiPriority="62" w:unhideWhenUsed="0"/>
+    <w:lsdException w:name="Medium Shading 1" w:semiHidden="0" w:uiPriority="63" w:unhideWhenUsed="0"/>
+    <w:lsdException w:name="Medium Shading 2" w:semiHidden="0" w:uiPriority="64" w:unhideWhenUsed="0"/>
+    <w:lsdException w:name="Medium List 1" w:semiHidden="0" w:uiPriority="65" w:unhideWhenUsed="0"/>
+    <w:lsdException w:name="Medium List 2" w:semiHidden="0" w:uiPriority="66" w:unhideWhenUsed="0"/>
+    <w:lsdException w:name="Medium Grid 1" w:semiHidden="0" w:uiPriority="67" w:unhideWhenUsed="0"/>
+    <w:lsdException w:name="Medium Grid 2" w:semiHidden="0" w:uiPriority="68" w:unhideWhenUsed="0"/>
+    <w:lsdException w:name="Medium Grid 3" w:semiHidden="0" w:uiPriority="69" w:unhideWhenUsed="0"/>
+    <w:lsdException w:name="Dark List" w:semiHidden="0" w:uiPriority="70" w:unhideWhenUsed="0"/>
+    <w:lsdException w:name="Colorful Shading" w:semiHidden="0" w:uiPriority="71" w:unhideWhenUsed="0"/>
+    <w:lsdException w:name="Colorful List" w:semiHidden="0" w:uiPriority="72" w:unhideWhenUsed="0"/>
+    <w:lsdException w:name="Colorful Grid" w:semiHidden="0" w:uiPriority="73" w:unhideWhenUsed="0"/>
+    <w:lsdException w:name="Light Shading Accent 1" w:semiHidden="0" w:uiPriority="60" w:unhideWhenUsed="0"/>
+    <w:lsdException w:name="Light List Accent 1" w:semiHidden="0" w:uiPriority="61" w:unhideWhenUsed="0"/>
+    <w:lsdException w:name="Light Grid Accent 1" w:semiHidden="0" w:uiPriority="62" w:unhideWhenUsed="0"/>
+    <w:lsdException w:name="Medium Shading 1 Accent 1" w:semiHidden="0" w:uiPriority="63" w:unhideWhenUsed="0"/>
+    <w:lsdException w:name="Medium Shading 2 Accent 1" w:semiHidden="0" w:uiPriority="64" w:unhideWhenUsed="0"/>
+    <w:lsdException w:name="Medium List 1 Accent 1" w:semiHidden="0" w:uiPriority="65" w:unhideWhenUsed="0"/>
+    <w:lsdException w:name="Revision" w:unhideWhenUsed="0"/>
+    <w:lsdException w:name="List Paragraph" w:semiHidden="0" w:uiPriority="34" w:unhideWhenUsed="0" w:qFormat="1"/>
+    <w:lsdException w:name="Quote" w:semiHidden="0" w:uiPriority="29" w:unhideWhenUsed="0" w:qFormat="1"/>
+    <w:lsdException w:name="Intense Quote" w:semiHidden="0" w:uiPriority="30" w:unhideWhenUsed="0" w:qFormat="1"/>
+    <w:lsdException w:name="Medium List 2 Accent 1" w:semiHidden="0" w:uiPriority="66" w:unhideWhenUsed="0"/>
+    <w:lsdException w:name="Medium Grid 1 Accent 1" w:semiHidden="0" w:uiPriority="67" w:unhideWhenUsed="0"/>
+    <w:lsdException w:name="Medium Grid 2 Accent 1" w:semiHidden="0" w:uiPriority="68" w:unhideWhenUsed="0"/>
+    <w:lsdException w:name="Medium Grid 3 Accent 1" w:semiHidden="0" w:uiPriority="69" w:unhideWhenUsed="0"/>
+    <w:lsdException w:name="Dark List Accent 1" w:semiHidden="0" w:uiPriority="70" w:unhideWhenUsed="0"/>
+    <w:lsdException w:name="Colorful Shading Accent 1" w:semiHidden="0" w:uiPriority="71" w:unhideWhenUsed="0"/>
+    <w:lsdException w:name="Colorful List Accent 1" w:semiHidden="0" w:uiPriority="72" w:unhideWhenUsed="0"/>
+    <w:lsdException w:name="Colorful Grid Accent 1" w:semiHidden="0" w:uiPriority="73" w:unhideWhenUsed="0"/>
+    <w:lsdException w:name="Light Shading Accent 2" w:semiHidden="0" w:uiPriority="60" w:unhideWhenUsed="0"/>
+    <w:lsdException w:name="Light List Accent 2" w:semiHidden="0" w:uiPriority="61" w:unhideWhenUsed="0"/>
+    <w:lsdException w:name="Light Grid Accent 2" w:semiHidden="0" w:uiPriority="62" w:unhideWhenUsed="0"/>
+    <w:lsdException w:name="Medium Shading 1 Accent 2" w:semiHidden="0" w:uiPriority="63" w:unhideWhenUsed="0"/>
+    <w:lsdException w:name="Medium Shading 2 Accent 2" w:semiHidden="0" w:uiPriority="64" w:unhideWhenUsed="0"/>
+    <w:lsdException w:name="Medium List 1 Accent 2" w:semiHidden="0" w:uiPriority="65" w:unhideWhenUsed="0"/>
+    <w:lsdException w:name="Medium List 2 Accent 2" w:semiHidden="0" w:uiPriority="66" w:unhideWhenUsed="0"/>
+    <w:lsdException w:name="Medium Grid 1 Accent 2" w:semiHidden="0" w:uiPriority="67" w:unhideWhenUsed="0"/>
+    <w:lsdException w:name="Medium Grid 2 Accent 2" w:semiHidden="0" w:uiPriority="68" w:unhideWhenUsed="0"/>
+    <w:lsdException w:name="Medium Grid 3 Accent 2" w:semiHidden="0" w:uiPriority="69" w:unhideWhenUsed="0"/>
+    <w:lsdException w:name="Dark List Accent 2" w:semiHidden="0" w:uiPriority="70" w:unhideWhenUsed="0"/>
+    <w:lsdException w:name="Colorful Shading Accent 2" w:semiHidden="0" w:uiPriority="71" w:unhideWhenUsed="0"/>
+    <w:lsdException w:name="Colorful List Accent 2" w:semiHidden="0" w:uiPriority="72" w:unhideWhenUsed="0"/>
+    <w:lsdException w:name="Colorful Grid Accent 2" w:semiHidden="0" w:uiPriority="73" w:unhideWhenUsed="0"/>
+    <w:lsdException w:name="Light Shading Accent 3" w:semiHidden="0" w:uiPriority="60" w:unhideWhenUsed="0"/>
+    <w:lsdException w:name="Light List Accent 3" w:semiHidden="0" w:uiPriority="61" w:unhideWhenUsed="0"/>
+    <w:lsdException w:name="Light Grid Accent 3" w:semiHidden="0" w:uiPriority="62" w:unhideWhenUsed="0"/>
+    <w:lsdException w:name="Medium Shading 1 Accent 3" w:semiHidden="0" w:uiPriority="63" w:unhideWhenUsed="0"/>
+    <w:lsdException w:name="Medium Shading 2 Accent 3" w:semiHidden="0" w:uiPriority="64" w:unhideWhenUsed="0"/>
+    <w:lsdException w:name="Medium List 1 Accent 3" w:semiHidden="0" w:uiPriority="65" w:unhideWhenUsed="0"/>
+    <w:lsdException w:name="Medium List 2 Accent 3" w:semiHidden="0" w:uiPriority="66" w:unhideWhenUsed="0"/>
+    <w:lsdException w:name="Medium Grid 1 Accent 3" w:semiHidden="0" w:uiPriority="67" w:unhideWhenUsed="0"/>
+    <w:lsdException w:name="Medium Grid 2 Accent 3" w:semiHidden="0" w:uiPriority="68" w:unhideWhenUsed="0"/>
+    <w:lsdException w:name="Medium Grid 3 Accent 3" w:semiHidden="0" w:uiPriority="69" w:unhideWhenUsed="0"/>
+    <w:lsdException w:name="Dark List Accent 3" w:semiHidden="0" w:uiPriority="70" w:unhideWhenUsed="0"/>
+    <w:lsdException w:name="Colorful Shading Accent 3" w:semiHidden="0" w:uiPriority="71" w:unhideWhenUsed="0"/>
+    <w:lsdException w:name="Colorful List Accent 3" w:semiHidden="0" w:uiPriority="72" w:unhideWhenUsed="0"/>
+    <w:lsdException w:name="Colorful Grid Accent 3" w:semiHidden="0" w:uiPriority="73" w:unhideWhenUsed="0"/>
+    <w:lsdException w:name="Light Shading Accent 4" w:semiHidden="0" w:uiPriority="60" w:unhideWhenUsed="0"/>
+    <w:lsdException w:name="Light List Accent 4" w:semiHidden="0" w:uiPriority="61" w:unhideWhenUsed="0"/>
+    <w:lsdException w:name="Light Grid Accent 4" w:semiHidden="0" w:uiPriority="62" w:unhideWhenUsed="0"/>
+    <w:lsdException w:name="Medium Shading 1 Accent 4" w:semiHidden="0" w:uiPriority="63" w:unhideWhenUsed="0"/>
+    <w:lsdException w:name="Medium Shading 2 Accent 4" w:semiHidden="0" w:uiPriority="64" w:unhideWhenUsed="0"/>
+    <w:lsdException w:name="Medium List 1 Accent 4" w:semiHidden="0" w:uiPriority="65" w:unhideWhenUsed="0"/>
+    <w:lsdException w:name="Medium List 2 Accent 4" w:semiHidden="0" w:uiPriority="66" w:unhideWhenUsed="0"/>
+    <w:lsdException w:name="Medium Grid 1 Accent 4" w:semiHidden="0" w:uiPriority="67" w:unhideWhenUsed="0"/>
+    <w:lsdException w:name="Medium Grid 2 Accent 4" w:semiHidden="0" w:uiPriority="68" w:unhideWhenUsed="0"/>
+    <w:lsdException w:name="Medium Grid 3 Accent 4" w:semiHidden="0" w:uiPriority="69" w:unhideWhenUsed="0"/>
+    <w:lsdException w:name="Dark List Accent 4" w:semiHidden="0" w:uiPriority="70" w:unhideWhenUsed="0"/>
+    <w:lsdException w:name="Colorful Shading Accent 4" w:semiHidden="0" w:uiPriority="71" w:unhideWhenUsed="0"/>
+    <w:lsdException w:name="Colorful List Accent 4" w:semiHidden="0" w:uiPriority="72" w:unhideWhenUsed="0"/>
+    <w:lsdException w:name="Colorful Grid Accent 4" w:semiHidden="0" w:uiPriority="73" w:unhideWhenUsed="0"/>
+    <w:lsdException w:name="Light Shading Accent 5" w:semiHidden="0" w:uiPriority="60" w:unhideWhenUsed="0"/>
+    <w:lsdException w:name="Light List Accent 5" w:semiHidden="0" w:uiPriority="61" w:unhideWhenUsed="0"/>
+    <w:lsdException w:name="Light Grid Accent 5" w:semiHidden="0" w:uiPriority="62" w:unhideWhenUsed="0"/>
+    <w:lsdException w:name="Medium Shading 1 Accent 5" w:semiHidden="0" w:uiPriority="63" w:unhideWhenUsed="0"/>
+    <w:lsdException w:name="Medium Shading 2 Accent 5" w:semiHidden="0" w:uiPriority="64" w:unhideWhenUsed="0"/>
+    <w:lsdException w:name="Medium List 1 Accent 5" w:semiHidden="0" w:uiPriority="65" w:unhideWhenUsed="0"/>
+    <w:lsdException w:name="Medium List 2 Accent 5" w:semiHidden="0" w:uiPriority="66" w:unhideWhenUsed="0"/>
+    <w:lsdException w:name="Medium Grid 1 Accent 5" w:semiHidden="0" w:uiPriority="67" w:unhideWhenUsed="0"/>
+    <w:lsdException w:name="Medium Grid 2 Accent 5" w:semiHidden="0" w:uiPriority="68" w:unhideWhenUsed="0"/>
+    <w:lsdException w:name="Medium Grid 3 Accent 5" w:semiHidden="0" w:uiPriority="69" w:unhideWhenUsed="0"/>
+    <w:lsdException w:name="Dark List Accent 5" w:semiHidden="0" w:uiPriority="70" w:unhideWhenUsed="0"/>
+    <w:lsdException w:name="Colorful Shading Accent 5" w:semiHidden="0" w:uiPriority="71" w:unhideWhenUsed="0"/>
+    <w:lsdException w:name="Colorful List Accent 5" w:semiHidden="0" w:uiPriority="72" w:unhideWhenUsed="0"/>
+    <w:lsdException w:name="Colorful Grid Accent 5" w:semiHidden="0" w:uiPriority="73" w:unhideWhenUsed="0"/>
+    <w:lsdException w:name="Light Shading Accent 6" w:semiHidden="0" w:uiPriority="60" w:unhideWhenUsed="0"/>
+    <w:lsdException w:name="Light List Accent 6" w:semiHidden="0" w:uiPriority="61" w:unhideWhenUsed="0"/>
+    <w:lsdException w:name="Light Grid Accent 6" w:semiHidden="0" w:uiPriority="62" w:unhideWhenUsed="0"/>
+    <w:lsdException w:name="Medium Shading 1 Accent 6" w:semiHidden="0" w:uiPriority="63" w:unhideWhenUsed="0"/>
+    <w:lsdException w:name="Medium Shading 2 Accent 6" w:semiHidden="0" w:uiPriority="64" w:unhideWhenUsed="0"/>
+    <w:lsdException w:name="Medium List 1 Accent 6" w:semiHidden="0" w:uiPriority="65" w:unhideWhenUsed="0"/>
+    <w:lsdException w:name="Medium List 2 Accent 6" w:semiHidden="0" w:uiPriority="66" w:unhideWhenUsed="0"/>
+    <w:lsdException w:name="Medium Grid 1 Accent 6" w:semiHidden="0" w:uiPriority="67" w:unhideWhenUsed="0"/>
+    <w:lsdException w:name="Medium Grid 2 Accent 6" w:semiHidden="0" w:uiPriority="68" w:unhideWhenUsed="0"/>
+    <w:lsdException w:name="Medium Grid 3 Accent 6" w:semiHidden="0" w:uiPriority="69" w:unhideWhenUsed="0"/>
+    <w:lsdException w:name="Dark List Accent 6" w:semiHidden="0" w:uiPriority="70" w:unhideWhenUsed="0"/>
+    <w:lsdException w:name="Colorful Shading Accent 6" w:semiHidden="0" w:uiPriority="71" w:unhideWhenUsed="0"/>
+    <w:lsdException w:name="Colorful List Accent 6" w:semiHidden="0" w:uiPriority="72" w:unhideWhenUsed="0"/>
+    <w:lsdException w:name="Colorful Grid Accent 6" w:semiHidden="0" w:uiPriority="73" w:unhideWhenUsed="0"/>
+    <w:lsdException w:name="Subtle Emphasis" w:semiHidden="0" w:uiPriority="19" w:unhideWhenUsed="0" w:qFormat="1"/>
+    <w:lsdException w:name="Intense Emphasis" w:semiHidden="0" w:uiPriority="21" w:unhideWhenUsed="0" w:qFormat="1"/>
+    <w:lsdException w:name="Subtle Reference" w:semiHidden="0" w:uiPriority="31" w:unhideWhenUsed="0" w:qFormat="1"/>
+    <w:lsdException w:name="Intense Reference" w:semiHidden="0" w:uiPriority="32" w:unhideWhenUsed="0" w:qFormat="1"/>
+    <w:lsdException w:name="Book Title" w:semiHidden="0" w:uiPriority="33" w:unhideWhenUsed="0" w:qFormat="1"/>
+    <w:lsdException w:name="Bibliography" w:uiPriority="37"/>
+    <w:lsdException w:name="TOC Heading" w:uiPriority="39" w:qFormat="1"/>
   </w:latentStyles>
   <w:style w:type="paragraph" w:default="1" w:styleId="Normal">
     <w:name w:val="Normal"/>
@@ -3469,6 +3241,7 @@
     <w:uiPriority w:val="99"/>
     <w:semiHidden/>
     <w:unhideWhenUsed/>
+    <w:qFormat/>
     <w:tblPr>
       <w:tblInd w:w="0" w:type="dxa"/>
       <w:tblCellMar>
@@ -3684,7 +3457,7 @@
       <w:szCs w:val="22"/>
     </w:rPr>
   </w:style>
-  <w:style w:type="paragraph" w:styleId="Descripcin">
+  <w:style w:type="paragraph" w:styleId="Epgrafe">
     <w:name w:val="caption"/>
     <w:basedOn w:val="Normal"/>
     <w:next w:val="Normal"/>
@@ -3704,11 +3477,11 @@
       <w:szCs w:val="16"/>
     </w:rPr>
   </w:style>
-  <w:style w:type="paragraph" w:styleId="Puesto">
+  <w:style w:type="paragraph" w:styleId="Ttulo">
     <w:name w:val="Title"/>
     <w:basedOn w:val="Normal"/>
     <w:next w:val="Normal"/>
-    <w:link w:val="PuestoCar"/>
+    <w:link w:val="TtuloCar"/>
     <w:uiPriority w:val="10"/>
     <w:qFormat/>
     <w:rsid w:val="00DC22B8"/>
@@ -3723,10 +3496,10 @@
       <w:szCs w:val="96"/>
     </w:rPr>
   </w:style>
-  <w:style w:type="character" w:customStyle="1" w:styleId="PuestoCar">
-    <w:name w:val="Puesto Car"/>
+  <w:style w:type="character" w:customStyle="1" w:styleId="TtuloCar">
+    <w:name w:val="Título Car"/>
     <w:basedOn w:val="Fuentedeprrafopredeter"/>
-    <w:link w:val="Puesto"/>
+    <w:link w:val="Ttulo"/>
     <w:uiPriority w:val="10"/>
     <w:rsid w:val="00DC22B8"/>
     <w:rPr>
@@ -3957,6 +3730,36 @@
     <w:pPr>
       <w:outlineLvl w:val="9"/>
     </w:pPr>
+  </w:style>
+  <w:style w:type="paragraph" w:styleId="Textodeglobo">
+    <w:name w:val="Balloon Text"/>
+    <w:basedOn w:val="Normal"/>
+    <w:link w:val="TextodegloboCar"/>
+    <w:uiPriority w:val="99"/>
+    <w:semiHidden/>
+    <w:unhideWhenUsed/>
+    <w:rsid w:val="003D7980"/>
+    <w:pPr>
+      <w:spacing w:after="0" w:line="240" w:lineRule="auto"/>
+    </w:pPr>
+    <w:rPr>
+      <w:rFonts w:ascii="Tahoma" w:hAnsi="Tahoma" w:cs="Tahoma"/>
+      <w:sz w:val="16"/>
+      <w:szCs w:val="16"/>
+    </w:rPr>
+  </w:style>
+  <w:style w:type="character" w:customStyle="1" w:styleId="TextodegloboCar">
+    <w:name w:val="Texto de globo Car"/>
+    <w:basedOn w:val="Fuentedeprrafopredeter"/>
+    <w:link w:val="Textodeglobo"/>
+    <w:uiPriority w:val="99"/>
+    <w:semiHidden/>
+    <w:rsid w:val="003D7980"/>
+    <w:rPr>
+      <w:rFonts w:ascii="Tahoma" w:hAnsi="Tahoma" w:cs="Tahoma"/>
+      <w:sz w:val="16"/>
+      <w:szCs w:val="16"/>
+    </w:rPr>
   </w:style>
 </w:styles>
 </file>
@@ -4004,7 +3807,7 @@
     </a:clrScheme>
     <a:fontScheme name="Office">
       <a:majorFont>
-        <a:latin typeface="Calibri Light" panose="020F0302020204030204"/>
+        <a:latin typeface="Calibri Light"/>
         <a:ea typeface=""/>
         <a:cs typeface=""/>
         <a:font script="Jpan" typeface="ＭＳ ゴシック"/>
@@ -4039,7 +3842,7 @@
         <a:font script="Geor" typeface="Sylfaen"/>
       </a:majorFont>
       <a:minorFont>
-        <a:latin typeface="Calibri" panose="020F0502020204030204"/>
+        <a:latin typeface="Calibri"/>
         <a:ea typeface=""/>
         <a:cs typeface=""/>
         <a:font script="Jpan" typeface="ＭＳ 明朝"/>
@@ -4216,7 +4019,7 @@
   <a:extraClrSchemeLst/>
   <a:extLst>
     <a:ext uri="{05A4C25C-085E-4340-85A3-A5531E510DB2}">
-      <thm15:themeFamily xmlns:thm15="http://schemas.microsoft.com/office/thememl/2012/main" name="Office Theme" id="{62F939B6-93AF-4DB8-9C6B-D6C7DFDC589F}" vid="{4A3C46E8-61CC-4603-A589-7422A47A8E4A}"/>
+      <thm15:themeFamily xmlns:thm15="http://schemas.microsoft.com/office/thememl/2012/main" xmlns="" name="Office Theme" id="{62F939B6-93AF-4DB8-9C6B-D6C7DFDC589F}" vid="{4A3C46E8-61CC-4603-A589-7422A47A8E4A}"/>
     </a:ext>
   </a:extLst>
 </a:theme>

</xml_diff>